<commit_message>
Finish setting up actions, set up agents
</commit_message>
<xml_diff>
--- a/A03 - AI Architecture Report.docx
+++ b/A03 - AI Architecture Report.docx
@@ -4,14 +4,6 @@
   <w:body>
     <w:p>
       <w:pPr>
-        <w:pStyle w:val="Heading1"/>
-      </w:pPr>
-      <w:r>
-        <w:t>Agent Actions:</w:t>
-      </w:r>
-    </w:p>
-    <w:p>
-      <w:pPr>
         <w:pStyle w:val="Heading2"/>
       </w:pPr>
       <w:r>
@@ -20,8 +12,61 @@
     </w:p>
     <w:p>
       <w:pPr>
+        <w:rPr>
+          <w:rStyle w:val="Heading3Char"/>
+        </w:rPr>
+      </w:pPr>
+      <w:r>
+        <w:rPr>
+          <w:rStyle w:val="Heading3Char"/>
+        </w:rPr>
+        <w:t>Goal</w:t>
+      </w:r>
+      <w:r>
+        <w:rPr>
+          <w:rStyle w:val="Heading3Char"/>
+        </w:rPr>
+        <w:t>s</w:t>
+      </w:r>
+    </w:p>
+    <w:p>
+      <w:pPr>
+        <w:pStyle w:val="ListParagraph"/>
+        <w:numPr>
+          <w:ilvl w:val="0"/>
+          <w:numId w:val="4"/>
+        </w:numPr>
+        <w:rPr>
+          <w:b/>
+          <w:bCs/>
+        </w:rPr>
+      </w:pPr>
+      <w:proofErr w:type="spellStart"/>
+      <w:r>
+        <w:rPr>
+          <w:b/>
+          <w:bCs/>
+        </w:rPr>
+        <w:t>eatFood</w:t>
+      </w:r>
+      <w:proofErr w:type="spellEnd"/>
+    </w:p>
+    <w:p>
+      <w:pPr>
         <w:pStyle w:val="Heading3"/>
       </w:pPr>
+      <w:r>
+        <w:t>Actions</w:t>
+      </w:r>
+    </w:p>
+    <w:p>
+      <w:pPr>
+        <w:pStyle w:val="ListParagraph"/>
+        <w:numPr>
+          <w:ilvl w:val="0"/>
+          <w:numId w:val="4"/>
+        </w:numPr>
+      </w:pPr>
       <w:proofErr w:type="spellStart"/>
       <w:r>
         <w:t>SitDown</w:t>
@@ -32,8 +77,93 @@
       <w:pPr>
         <w:pStyle w:val="ListParagraph"/>
         <w:numPr>
+          <w:ilvl w:val="1"/>
+          <w:numId w:val="4"/>
+        </w:numPr>
+      </w:pPr>
+      <w:r>
+        <w:t>Cost:</w:t>
+      </w:r>
+    </w:p>
+    <w:p>
+      <w:pPr>
+        <w:pStyle w:val="ListParagraph"/>
+        <w:numPr>
+          <w:ilvl w:val="1"/>
+          <w:numId w:val="4"/>
+        </w:numPr>
+      </w:pPr>
+      <w:r>
+        <w:t>Preconditions:</w:t>
+      </w:r>
+      <w:r>
+        <w:t xml:space="preserve"> </w:t>
+      </w:r>
+      <w:r>
+        <w:t>~</w:t>
+      </w:r>
+      <w:proofErr w:type="spellStart"/>
+      <w:r>
+        <w:t>sittingDown</w:t>
+      </w:r>
+      <w:proofErr w:type="spellEnd"/>
+    </w:p>
+    <w:p>
+      <w:pPr>
+        <w:pStyle w:val="ListParagraph"/>
+        <w:numPr>
+          <w:ilvl w:val="1"/>
+          <w:numId w:val="4"/>
+        </w:numPr>
+      </w:pPr>
+      <w:r>
+        <w:t>Effect</w:t>
+      </w:r>
+      <w:r>
+        <w:t>:</w:t>
+      </w:r>
+      <w:r>
+        <w:t xml:space="preserve"> </w:t>
+      </w:r>
+      <w:proofErr w:type="spellStart"/>
+      <w:r>
+        <w:t>sittingDown</w:t>
+      </w:r>
+      <w:proofErr w:type="spellEnd"/>
+    </w:p>
+    <w:p>
+      <w:pPr>
+        <w:pStyle w:val="ListParagraph"/>
+        <w:numPr>
+          <w:ilvl w:val="1"/>
+          <w:numId w:val="4"/>
+        </w:numPr>
+      </w:pPr>
+      <w:r>
+        <w:t>Other Conditions</w:t>
+      </w:r>
+      <w:r>
+        <w:t>: There is an empty seat available</w:t>
+      </w:r>
+    </w:p>
+    <w:p>
+      <w:pPr>
+        <w:pStyle w:val="ListParagraph"/>
+        <w:numPr>
           <w:ilvl w:val="0"/>
-          <w:numId w:val="2"/>
+          <w:numId w:val="4"/>
+        </w:numPr>
+      </w:pPr>
+      <w:r>
+        <w:t>Eat</w:t>
+      </w:r>
+    </w:p>
+    <w:p>
+      <w:pPr>
+        <w:pStyle w:val="ListParagraph"/>
+        <w:numPr>
+          <w:ilvl w:val="1"/>
+          <w:numId w:val="4"/>
         </w:numPr>
       </w:pPr>
       <w:r>
@@ -44,8 +174,90 @@
       <w:pPr>
         <w:pStyle w:val="ListParagraph"/>
         <w:numPr>
+          <w:ilvl w:val="1"/>
+          <w:numId w:val="4"/>
+        </w:numPr>
+      </w:pPr>
+      <w:r>
+        <w:t>Preconditions:</w:t>
+      </w:r>
+      <w:r>
+        <w:t xml:space="preserve"> </w:t>
+      </w:r>
+      <w:proofErr w:type="spellStart"/>
+      <w:r>
+        <w:t>isHungry</w:t>
+      </w:r>
+      <w:proofErr w:type="spellEnd"/>
+    </w:p>
+    <w:p>
+      <w:pPr>
+        <w:pStyle w:val="ListParagraph"/>
+        <w:numPr>
+          <w:ilvl w:val="1"/>
+          <w:numId w:val="4"/>
+        </w:numPr>
+      </w:pPr>
+      <w:r>
+        <w:t>Effect:</w:t>
+      </w:r>
+      <w:r>
+        <w:t xml:space="preserve"> </w:t>
+      </w:r>
+      <w:r>
+        <w:t>~</w:t>
+      </w:r>
+      <w:proofErr w:type="spellStart"/>
+      <w:r>
+        <w:t>isHungry</w:t>
+      </w:r>
+      <w:proofErr w:type="spellEnd"/>
+    </w:p>
+    <w:p>
+      <w:pPr>
+        <w:pStyle w:val="ListParagraph"/>
+        <w:numPr>
+          <w:ilvl w:val="1"/>
+          <w:numId w:val="4"/>
+        </w:numPr>
+      </w:pPr>
+      <w:r>
+        <w:t xml:space="preserve">Other Conditions: There is </w:t>
+      </w:r>
+      <w:r>
+        <w:t>food nearby</w:t>
+      </w:r>
+    </w:p>
+    <w:p>
+      <w:pPr>
+        <w:pStyle w:val="ListParagraph"/>
+        <w:numPr>
           <w:ilvl w:val="0"/>
-          <w:numId w:val="2"/>
+          <w:numId w:val="4"/>
+        </w:numPr>
+      </w:pPr>
+      <w:r>
+        <w:t>Leave</w:t>
+      </w:r>
+    </w:p>
+    <w:p>
+      <w:pPr>
+        <w:pStyle w:val="ListParagraph"/>
+        <w:numPr>
+          <w:ilvl w:val="1"/>
+          <w:numId w:val="4"/>
+        </w:numPr>
+      </w:pPr>
+      <w:r>
+        <w:t>Cost:</w:t>
+      </w:r>
+    </w:p>
+    <w:p>
+      <w:pPr>
+        <w:pStyle w:val="ListParagraph"/>
+        <w:numPr>
+          <w:ilvl w:val="1"/>
+          <w:numId w:val="4"/>
         </w:numPr>
       </w:pPr>
       <w:r>
@@ -59,30 +271,90 @@
       </w:r>
       <w:proofErr w:type="spellStart"/>
       <w:r>
+        <w:t>isHungry</w:t>
+      </w:r>
+      <w:proofErr w:type="spellEnd"/>
+    </w:p>
+    <w:p>
+      <w:pPr>
+        <w:pStyle w:val="ListParagraph"/>
+        <w:numPr>
+          <w:ilvl w:val="1"/>
+          <w:numId w:val="4"/>
+        </w:numPr>
+      </w:pPr>
+      <w:r>
+        <w:t>Effect:</w:t>
+      </w:r>
+      <w:r>
+        <w:t xml:space="preserve"> </w:t>
+      </w:r>
+      <w:r>
+        <w:t>~</w:t>
+      </w:r>
+      <w:proofErr w:type="spellStart"/>
+      <w:r>
         <w:t>sittingDown</w:t>
       </w:r>
       <w:proofErr w:type="spellEnd"/>
+      <w:r>
+        <w:t>,</w:t>
+      </w:r>
+      <w:r>
+        <w:t xml:space="preserve"> </w:t>
+      </w:r>
+      <w:proofErr w:type="spellStart"/>
+      <w:r>
+        <w:rPr>
+          <w:b/>
+          <w:bCs/>
+        </w:rPr>
+        <w:t>eat</w:t>
+      </w:r>
+      <w:r>
+        <w:rPr>
+          <w:b/>
+          <w:bCs/>
+        </w:rPr>
+        <w:t>Food</w:t>
+      </w:r>
+      <w:proofErr w:type="spellEnd"/>
+    </w:p>
+    <w:p>
+      <w:pPr>
+        <w:pStyle w:val="Heading2"/>
+      </w:pPr>
+      <w:r>
+        <w:t>Waiter</w:t>
+      </w:r>
+    </w:p>
+    <w:p>
+      <w:pPr>
+        <w:pStyle w:val="Heading3"/>
+      </w:pPr>
+      <w:r>
+        <w:t>Goals</w:t>
+      </w:r>
     </w:p>
     <w:p>
       <w:pPr>
         <w:pStyle w:val="ListParagraph"/>
         <w:numPr>
           <w:ilvl w:val="0"/>
-          <w:numId w:val="2"/>
-        </w:numPr>
-      </w:pPr>
-      <w:r>
-        <w:t>Effect</w:t>
-      </w:r>
-      <w:r>
-        <w:t>:</w:t>
-      </w:r>
-      <w:r>
-        <w:t xml:space="preserve"> </w:t>
-      </w:r>
+          <w:numId w:val="5"/>
+        </w:numPr>
+        <w:rPr>
+          <w:b/>
+          <w:bCs/>
+        </w:rPr>
+      </w:pPr>
       <w:proofErr w:type="spellStart"/>
       <w:r>
-        <w:t>sittingDown</w:t>
+        <w:rPr>
+          <w:b/>
+          <w:bCs/>
+        </w:rPr>
+        <w:t>severCustomer</w:t>
       </w:r>
       <w:proofErr w:type="spellEnd"/>
     </w:p>
@@ -90,9 +362,21 @@
       <w:pPr>
         <w:pStyle w:val="Heading3"/>
       </w:pPr>
+      <w:r>
+        <w:t>Actions</w:t>
+      </w:r>
+    </w:p>
+    <w:p>
+      <w:pPr>
+        <w:pStyle w:val="ListParagraph"/>
+        <w:numPr>
+          <w:ilvl w:val="0"/>
+          <w:numId w:val="3"/>
+        </w:numPr>
+      </w:pPr>
       <w:proofErr w:type="spellStart"/>
       <w:r>
-        <w:t>OrderFood</w:t>
+        <w:t>CollectFood</w:t>
       </w:r>
       <w:proofErr w:type="spellEnd"/>
     </w:p>
@@ -100,8 +384,92 @@
       <w:pPr>
         <w:pStyle w:val="ListParagraph"/>
         <w:numPr>
+          <w:ilvl w:val="1"/>
+          <w:numId w:val="3"/>
+        </w:numPr>
+      </w:pPr>
+      <w:r>
+        <w:t>Cost:</w:t>
+      </w:r>
+    </w:p>
+    <w:p>
+      <w:pPr>
+        <w:pStyle w:val="ListParagraph"/>
+        <w:numPr>
+          <w:ilvl w:val="1"/>
+          <w:numId w:val="3"/>
+        </w:numPr>
+      </w:pPr>
+      <w:r>
+        <w:t xml:space="preserve">Preconditions: </w:t>
+      </w:r>
+      <w:r>
+        <w:t>~</w:t>
+      </w:r>
+      <w:proofErr w:type="spellStart"/>
+      <w:r>
+        <w:t>hasFood</w:t>
+      </w:r>
+      <w:proofErr w:type="spellEnd"/>
+    </w:p>
+    <w:p>
+      <w:pPr>
+        <w:pStyle w:val="ListParagraph"/>
+        <w:numPr>
+          <w:ilvl w:val="1"/>
+          <w:numId w:val="3"/>
+        </w:numPr>
+      </w:pPr>
+      <w:r>
+        <w:t xml:space="preserve">Effect: </w:t>
+      </w:r>
+      <w:proofErr w:type="spellStart"/>
+      <w:r>
+        <w:t>hasFood</w:t>
+      </w:r>
+      <w:proofErr w:type="spellEnd"/>
+    </w:p>
+    <w:p>
+      <w:pPr>
+        <w:pStyle w:val="ListParagraph"/>
+        <w:numPr>
+          <w:ilvl w:val="1"/>
+          <w:numId w:val="3"/>
+        </w:numPr>
+      </w:pPr>
+      <w:r>
+        <w:t xml:space="preserve">Other Conditions: There is </w:t>
+      </w:r>
+      <w:r>
+        <w:t xml:space="preserve">food </w:t>
+      </w:r>
+      <w:r>
+        <w:t>at the counter</w:t>
+      </w:r>
+      <w:r>
+        <w:t xml:space="preserve"> and the counter is nearby</w:t>
+      </w:r>
+    </w:p>
+    <w:p>
+      <w:pPr>
+        <w:pStyle w:val="ListParagraph"/>
+        <w:numPr>
           <w:ilvl w:val="0"/>
-          <w:numId w:val="2"/>
+          <w:numId w:val="3"/>
+        </w:numPr>
+      </w:pPr>
+      <w:proofErr w:type="spellStart"/>
+      <w:r>
+        <w:t>DeliverFood</w:t>
+      </w:r>
+      <w:proofErr w:type="spellEnd"/>
+    </w:p>
+    <w:p>
+      <w:pPr>
+        <w:pStyle w:val="ListParagraph"/>
+        <w:numPr>
+          <w:ilvl w:val="1"/>
+          <w:numId w:val="3"/>
         </w:numPr>
       </w:pPr>
       <w:r>
@@ -112,47 +480,48 @@
       <w:pPr>
         <w:pStyle w:val="ListParagraph"/>
         <w:numPr>
-          <w:ilvl w:val="0"/>
-          <w:numId w:val="2"/>
-        </w:numPr>
-      </w:pPr>
-      <w:r>
-        <w:t>Preconditions:</w:t>
-      </w:r>
-      <w:r>
-        <w:t xml:space="preserve"> </w:t>
+          <w:ilvl w:val="1"/>
+          <w:numId w:val="3"/>
+        </w:numPr>
+      </w:pPr>
+      <w:r>
+        <w:t xml:space="preserve">Preconditions: </w:t>
       </w:r>
       <w:proofErr w:type="spellStart"/>
       <w:r>
-        <w:t>sittingDown</w:t>
+        <w:t>hasFood</w:t>
       </w:r>
       <w:proofErr w:type="spellEnd"/>
-      <w:r>
-        <w:t>,</w:t>
-      </w:r>
-      <w:r>
-        <w:t xml:space="preserve"> </w:t>
+    </w:p>
+    <w:p>
+      <w:pPr>
+        <w:pStyle w:val="ListParagraph"/>
+        <w:numPr>
+          <w:ilvl w:val="1"/>
+          <w:numId w:val="3"/>
+        </w:numPr>
+      </w:pPr>
+      <w:r>
+        <w:t xml:space="preserve">Effect: </w:t>
+      </w:r>
+      <w:r>
+        <w:t>~</w:t>
       </w:r>
       <w:proofErr w:type="spellStart"/>
       <w:r>
-        <w:t>isHungry</w:t>
+        <w:t>hasFood</w:t>
       </w:r>
       <w:proofErr w:type="spellEnd"/>
       <w:r>
-        <w:t>,</w:t>
-      </w:r>
-      <w:r>
-        <w:t xml:space="preserve"> </w:t>
-      </w:r>
-      <w:r>
-        <w:t>~</w:t>
+        <w:t xml:space="preserve">, </w:t>
       </w:r>
       <w:proofErr w:type="spellStart"/>
       <w:r>
-        <w:t>has</w:t>
-      </w:r>
-      <w:r>
-        <w:t>Ordered</w:t>
+        <w:rPr>
+          <w:b/>
+          <w:bCs/>
+        </w:rPr>
+        <w:t>serveCustomer</w:t>
       </w:r>
       <w:proofErr w:type="spellEnd"/>
     </w:p>
@@ -160,520 +529,21 @@
       <w:pPr>
         <w:pStyle w:val="ListParagraph"/>
         <w:numPr>
-          <w:ilvl w:val="0"/>
-          <w:numId w:val="2"/>
-        </w:numPr>
-      </w:pPr>
-      <w:r>
-        <w:t>Effect:</w:t>
-      </w:r>
-      <w:r>
-        <w:t xml:space="preserve"> </w:t>
-      </w:r>
-      <w:proofErr w:type="spellStart"/>
-      <w:r>
-        <w:t>hasOrdered</w:t>
-      </w:r>
-      <w:proofErr w:type="spellEnd"/>
-    </w:p>
-    <w:p>
-      <w:pPr>
-        <w:pStyle w:val="Heading3"/>
-      </w:pPr>
-      <w:r>
-        <w:t>Eat</w:t>
-      </w:r>
-    </w:p>
-    <w:p>
-      <w:pPr>
-        <w:pStyle w:val="ListParagraph"/>
-        <w:numPr>
-          <w:ilvl w:val="0"/>
-          <w:numId w:val="2"/>
-        </w:numPr>
-      </w:pPr>
-      <w:r>
-        <w:t>Cost:</w:t>
-      </w:r>
-    </w:p>
-    <w:p>
-      <w:pPr>
-        <w:pStyle w:val="ListParagraph"/>
-        <w:numPr>
-          <w:ilvl w:val="0"/>
-          <w:numId w:val="2"/>
-        </w:numPr>
-      </w:pPr>
-      <w:r>
-        <w:t>Preconditions:</w:t>
-      </w:r>
-      <w:r>
-        <w:t xml:space="preserve"> </w:t>
-      </w:r>
-      <w:proofErr w:type="spellStart"/>
-      <w:r>
-        <w:t>isHungry</w:t>
-      </w:r>
-      <w:proofErr w:type="spellEnd"/>
-      <w:r>
-        <w:t>,</w:t>
-      </w:r>
-      <w:r>
-        <w:t xml:space="preserve"> </w:t>
-      </w:r>
-      <w:proofErr w:type="spellStart"/>
-      <w:r>
-        <w:t>hasFood</w:t>
-      </w:r>
-      <w:proofErr w:type="spellEnd"/>
-    </w:p>
-    <w:p>
-      <w:pPr>
-        <w:pStyle w:val="ListParagraph"/>
-        <w:numPr>
-          <w:ilvl w:val="0"/>
-          <w:numId w:val="2"/>
-        </w:numPr>
-      </w:pPr>
-      <w:r>
-        <w:t>Effect:</w:t>
-      </w:r>
-      <w:r>
-        <w:t xml:space="preserve"> </w:t>
-      </w:r>
-      <w:r>
-        <w:t>~</w:t>
-      </w:r>
-      <w:proofErr w:type="spellStart"/>
-      <w:r>
-        <w:t>isHungry</w:t>
-      </w:r>
-      <w:proofErr w:type="spellEnd"/>
-    </w:p>
-    <w:p>
-      <w:pPr>
-        <w:pStyle w:val="Heading3"/>
-      </w:pPr>
-      <w:r>
-        <w:t>Leave</w:t>
-      </w:r>
-    </w:p>
-    <w:p>
-      <w:pPr>
-        <w:pStyle w:val="ListParagraph"/>
-        <w:numPr>
-          <w:ilvl w:val="0"/>
-          <w:numId w:val="2"/>
-        </w:numPr>
-      </w:pPr>
-      <w:r>
-        <w:t>Cost:</w:t>
-      </w:r>
-    </w:p>
-    <w:p>
-      <w:pPr>
-        <w:pStyle w:val="ListParagraph"/>
-        <w:numPr>
-          <w:ilvl w:val="0"/>
-          <w:numId w:val="2"/>
-        </w:numPr>
-      </w:pPr>
-      <w:r>
-        <w:t>Preconditions:</w:t>
-      </w:r>
-      <w:r>
-        <w:t xml:space="preserve"> </w:t>
-      </w:r>
-      <w:r>
-        <w:t>~</w:t>
-      </w:r>
-      <w:proofErr w:type="spellStart"/>
-      <w:r>
-        <w:t>isHungry</w:t>
-      </w:r>
-      <w:proofErr w:type="spellEnd"/>
-    </w:p>
-    <w:p>
-      <w:pPr>
-        <w:pStyle w:val="ListParagraph"/>
-        <w:numPr>
-          <w:ilvl w:val="0"/>
-          <w:numId w:val="2"/>
-        </w:numPr>
-      </w:pPr>
-      <w:r>
-        <w:t>Effect:</w:t>
-      </w:r>
-      <w:r>
-        <w:t xml:space="preserve"> </w:t>
-      </w:r>
-      <w:r>
-        <w:t>~</w:t>
-      </w:r>
-      <w:proofErr w:type="spellStart"/>
-      <w:r>
-        <w:t>sittingDown</w:t>
-      </w:r>
-      <w:proofErr w:type="spellEnd"/>
-      <w:r>
-        <w:t xml:space="preserve">, </w:t>
-      </w:r>
-      <w:proofErr w:type="spellStart"/>
-      <w:r>
-        <w:t>eat</w:t>
-      </w:r>
-      <w:r>
-        <w:t>Food</w:t>
-      </w:r>
-      <w:proofErr w:type="spellEnd"/>
-    </w:p>
-    <w:p>
-      <w:pPr>
-        <w:pStyle w:val="Heading2"/>
-      </w:pPr>
-      <w:r>
-        <w:t>Waiter</w:t>
-      </w:r>
-    </w:p>
-    <w:p>
-      <w:pPr>
-        <w:pStyle w:val="Heading3"/>
-      </w:pPr>
-      <w:proofErr w:type="spellStart"/>
-      <w:r>
-        <w:t>TakeOrder</w:t>
-      </w:r>
-      <w:proofErr w:type="spellEnd"/>
-    </w:p>
-    <w:p>
-      <w:pPr>
-        <w:numPr>
-          <w:ilvl w:val="0"/>
-          <w:numId w:val="2"/>
-        </w:numPr>
-      </w:pPr>
-      <w:r>
-        <w:t>Cost:</w:t>
-      </w:r>
-    </w:p>
-    <w:p>
-      <w:pPr>
-        <w:numPr>
-          <w:ilvl w:val="0"/>
-          <w:numId w:val="2"/>
-        </w:numPr>
-      </w:pPr>
-      <w:r>
-        <w:t>Preconditions:</w:t>
-      </w:r>
-      <w:r>
-        <w:t xml:space="preserve"> </w:t>
-      </w:r>
-      <w:r>
-        <w:t>~</w:t>
-      </w:r>
-      <w:proofErr w:type="spellStart"/>
-      <w:r>
-        <w:t>customerAvailable</w:t>
-      </w:r>
-      <w:proofErr w:type="spellEnd"/>
-      <w:r>
-        <w:t>,</w:t>
-      </w:r>
-      <w:r>
-        <w:t xml:space="preserve"> </w:t>
-      </w:r>
-      <w:proofErr w:type="spellStart"/>
-      <w:r>
-        <w:t>canRememberMoreOrders</w:t>
-      </w:r>
-      <w:proofErr w:type="spellEnd"/>
-    </w:p>
-    <w:p>
-      <w:pPr>
-        <w:numPr>
-          <w:ilvl w:val="0"/>
-          <w:numId w:val="2"/>
-        </w:numPr>
-      </w:pPr>
-      <w:r>
-        <w:t>Effect:</w:t>
-      </w:r>
-      <w:r>
-        <w:t xml:space="preserve"> </w:t>
-      </w:r>
-      <w:proofErr w:type="spellStart"/>
-      <w:r>
-        <w:t>ordersToBePlaced</w:t>
-      </w:r>
-      <w:proofErr w:type="spellEnd"/>
-      <w:r>
-        <w:t>++,</w:t>
-      </w:r>
-      <w:r>
-        <w:t xml:space="preserve"> ~</w:t>
-      </w:r>
-      <w:proofErr w:type="spellStart"/>
-      <w:r>
-        <w:t>customerAvailable</w:t>
-      </w:r>
-      <w:proofErr w:type="spellEnd"/>
-      <w:r>
-        <w:t xml:space="preserve">, </w:t>
-      </w:r>
-      <w:proofErr w:type="spellStart"/>
-      <w:r>
-        <w:t>canRememberMoreOrders</w:t>
-      </w:r>
-      <w:proofErr w:type="spellEnd"/>
-      <w:r>
-        <w:t>?</w:t>
-      </w:r>
-    </w:p>
-    <w:p>
-      <w:pPr>
-        <w:pStyle w:val="Heading3"/>
-      </w:pPr>
-      <w:proofErr w:type="spellStart"/>
-      <w:r>
-        <w:t>PlaceOrder</w:t>
-      </w:r>
-      <w:r>
-        <w:t>s</w:t>
-      </w:r>
-      <w:proofErr w:type="spellEnd"/>
-    </w:p>
-    <w:p>
-      <w:pPr>
-        <w:numPr>
-          <w:ilvl w:val="0"/>
-          <w:numId w:val="2"/>
-        </w:numPr>
-      </w:pPr>
-      <w:r>
-        <w:t>Cost:</w:t>
-      </w:r>
-    </w:p>
-    <w:p>
-      <w:pPr>
-        <w:numPr>
-          <w:ilvl w:val="0"/>
-          <w:numId w:val="2"/>
-        </w:numPr>
-      </w:pPr>
-      <w:r>
-        <w:t>Preconditions:</w:t>
-      </w:r>
-      <w:r>
-        <w:t xml:space="preserve"> </w:t>
-      </w:r>
-      <w:proofErr w:type="spellStart"/>
-      <w:r>
-        <w:t>hasOrders</w:t>
-      </w:r>
-      <w:proofErr w:type="spellEnd"/>
-    </w:p>
-    <w:p>
-      <w:pPr>
-        <w:numPr>
-          <w:ilvl w:val="0"/>
-          <w:numId w:val="2"/>
-        </w:numPr>
-      </w:pPr>
-      <w:r>
-        <w:t>Effect:</w:t>
-      </w:r>
-      <w:r>
-        <w:t xml:space="preserve"> ~</w:t>
-      </w:r>
-      <w:proofErr w:type="spellStart"/>
-      <w:r>
-        <w:t>hasOrders</w:t>
-      </w:r>
-      <w:proofErr w:type="spellEnd"/>
-      <w:r>
-        <w:t xml:space="preserve">, </w:t>
-      </w:r>
-      <w:proofErr w:type="spellStart"/>
-      <w:r>
-        <w:t>ordersToBePlaced</w:t>
-      </w:r>
-      <w:proofErr w:type="spellEnd"/>
-      <w:r>
-        <w:t>=0</w:t>
-      </w:r>
-      <w:r>
-        <w:t xml:space="preserve">, </w:t>
-      </w:r>
-      <w:proofErr w:type="spellStart"/>
-      <w:r>
-        <w:t>canReme</w:t>
-      </w:r>
-      <w:r>
-        <w:t>mberMoreOrders</w:t>
-      </w:r>
-      <w:proofErr w:type="spellEnd"/>
-      <w:r>
-        <w:t>,</w:t>
-      </w:r>
-    </w:p>
-    <w:p>
-      <w:pPr>
-        <w:pStyle w:val="Heading3"/>
-      </w:pPr>
-      <w:proofErr w:type="spellStart"/>
-      <w:r>
-        <w:t>DeliverFood</w:t>
-      </w:r>
-      <w:proofErr w:type="spellEnd"/>
-    </w:p>
-    <w:p>
-      <w:pPr>
-        <w:numPr>
-          <w:ilvl w:val="0"/>
-          <w:numId w:val="2"/>
-        </w:numPr>
-      </w:pPr>
-      <w:r>
-        <w:t>Cost:</w:t>
-      </w:r>
-    </w:p>
-    <w:p>
-      <w:pPr>
-        <w:numPr>
-          <w:ilvl w:val="0"/>
-          <w:numId w:val="2"/>
-        </w:numPr>
-      </w:pPr>
-      <w:r>
-        <w:t>Preconditions:</w:t>
-      </w:r>
-      <w:r>
-        <w:t xml:space="preserve"> </w:t>
-      </w:r>
-      <w:proofErr w:type="spellStart"/>
-      <w:r>
-        <w:t>customerWaiting</w:t>
-      </w:r>
-      <w:proofErr w:type="spellEnd"/>
-      <w:r>
-        <w:t xml:space="preserve">, </w:t>
-      </w:r>
-      <w:proofErr w:type="spellStart"/>
-      <w:r>
-        <w:t>f</w:t>
-      </w:r>
-      <w:r>
-        <w:t>oodReady</w:t>
-      </w:r>
-      <w:proofErr w:type="spellEnd"/>
-    </w:p>
-    <w:p>
-      <w:pPr>
-        <w:numPr>
-          <w:ilvl w:val="0"/>
-          <w:numId w:val="2"/>
-        </w:numPr>
-      </w:pPr>
-      <w:r>
-        <w:t>Effect:</w:t>
-      </w:r>
-      <w:r>
-        <w:t xml:space="preserve"> </w:t>
-      </w:r>
-      <w:proofErr w:type="spellStart"/>
-      <w:r>
-        <w:t>hasFood</w:t>
-      </w:r>
-      <w:proofErr w:type="spellEnd"/>
-      <w:r>
-        <w:t>,</w:t>
-      </w:r>
-      <w:r>
-        <w:t xml:space="preserve"> </w:t>
-      </w:r>
-      <w:proofErr w:type="spellStart"/>
-      <w:r>
-        <w:t>serveCustomer</w:t>
-      </w:r>
-      <w:proofErr w:type="spellEnd"/>
-    </w:p>
-    <w:p/>
-    <w:p/>
-    <w:p>
-      <w:r>
-        <w:t xml:space="preserve">// </w:t>
-      </w:r>
-      <w:r>
-        <w:rPr>
-          <w:highlight w:val="yellow"/>
-        </w:rPr>
-        <w:t>TODO</w:t>
-      </w:r>
-      <w:r>
-        <w:t>: Remove?</w:t>
-      </w:r>
-    </w:p>
-    <w:p>
-      <w:pPr>
-        <w:pStyle w:val="Heading3"/>
-      </w:pPr>
-      <w:proofErr w:type="spellStart"/>
-      <w:r>
-        <w:t>CleanTable</w:t>
-      </w:r>
-      <w:proofErr w:type="spellEnd"/>
-    </w:p>
-    <w:p>
-      <w:pPr>
-        <w:numPr>
-          <w:ilvl w:val="0"/>
-          <w:numId w:val="2"/>
-        </w:numPr>
-      </w:pPr>
-      <w:r>
-        <w:t>Cost:</w:t>
-      </w:r>
-    </w:p>
-    <w:p>
-      <w:pPr>
-        <w:numPr>
-          <w:ilvl w:val="0"/>
-          <w:numId w:val="2"/>
-        </w:numPr>
-      </w:pPr>
-      <w:r>
-        <w:t>Preconditions:</w:t>
-      </w:r>
-      <w:r>
-        <w:t xml:space="preserve"> ~</w:t>
-      </w:r>
-      <w:proofErr w:type="spellStart"/>
-      <w:r>
-        <w:t>tableReady</w:t>
-      </w:r>
-      <w:proofErr w:type="spellEnd"/>
-    </w:p>
-    <w:p>
-      <w:pPr>
-        <w:numPr>
-          <w:ilvl w:val="0"/>
-          <w:numId w:val="2"/>
-        </w:numPr>
-      </w:pPr>
-      <w:r>
-        <w:t>Effect:</w:t>
-      </w:r>
-      <w:r>
-        <w:t xml:space="preserve"> </w:t>
-      </w:r>
-      <w:proofErr w:type="spellStart"/>
-      <w:r>
-        <w:t>tableReady</w:t>
-      </w:r>
-      <w:proofErr w:type="spellEnd"/>
-      <w:r>
-        <w:t xml:space="preserve">, </w:t>
+          <w:ilvl w:val="1"/>
+          <w:numId w:val="3"/>
+        </w:numPr>
+      </w:pPr>
+      <w:r>
+        <w:t xml:space="preserve">Other Conditions: There is </w:t>
+      </w:r>
+      <w:r>
+        <w:t xml:space="preserve">a customer </w:t>
+      </w:r>
+      <w:r>
+        <w:t>nearby</w:t>
+      </w:r>
+      <w:r>
+        <w:t xml:space="preserve"> who is waiting for food</w:t>
       </w:r>
     </w:p>
     <w:sectPr>
@@ -886,6 +756,345 @@
       <w:lvlText w:val=""/>
       <w:lvlJc w:val="left"/>
       <w:pPr>
+        <w:ind w:left="1080" w:hanging="360"/>
+      </w:pPr>
+      <w:rPr>
+        <w:rFonts w:ascii="Symbol" w:hAnsi="Symbol" w:hint="default"/>
+      </w:rPr>
+    </w:lvl>
+    <w:lvl w:ilvl="1" w:tplc="04090003">
+      <w:start w:val="1"/>
+      <w:numFmt w:val="bullet"/>
+      <w:lvlText w:val="o"/>
+      <w:lvlJc w:val="left"/>
+      <w:pPr>
+        <w:ind w:left="1800" w:hanging="360"/>
+      </w:pPr>
+      <w:rPr>
+        <w:rFonts w:ascii="Courier New" w:hAnsi="Courier New" w:cs="Courier New" w:hint="default"/>
+      </w:rPr>
+    </w:lvl>
+    <w:lvl w:ilvl="2" w:tplc="04090005" w:tentative="1">
+      <w:start w:val="1"/>
+      <w:numFmt w:val="bullet"/>
+      <w:lvlText w:val=""/>
+      <w:lvlJc w:val="left"/>
+      <w:pPr>
+        <w:ind w:left="2520" w:hanging="360"/>
+      </w:pPr>
+      <w:rPr>
+        <w:rFonts w:ascii="Wingdings" w:hAnsi="Wingdings" w:hint="default"/>
+      </w:rPr>
+    </w:lvl>
+    <w:lvl w:ilvl="3" w:tplc="04090001" w:tentative="1">
+      <w:start w:val="1"/>
+      <w:numFmt w:val="bullet"/>
+      <w:lvlText w:val=""/>
+      <w:lvlJc w:val="left"/>
+      <w:pPr>
+        <w:ind w:left="3240" w:hanging="360"/>
+      </w:pPr>
+      <w:rPr>
+        <w:rFonts w:ascii="Symbol" w:hAnsi="Symbol" w:hint="default"/>
+      </w:rPr>
+    </w:lvl>
+    <w:lvl w:ilvl="4" w:tplc="04090003" w:tentative="1">
+      <w:start w:val="1"/>
+      <w:numFmt w:val="bullet"/>
+      <w:lvlText w:val="o"/>
+      <w:lvlJc w:val="left"/>
+      <w:pPr>
+        <w:ind w:left="3960" w:hanging="360"/>
+      </w:pPr>
+      <w:rPr>
+        <w:rFonts w:ascii="Courier New" w:hAnsi="Courier New" w:cs="Courier New" w:hint="default"/>
+      </w:rPr>
+    </w:lvl>
+    <w:lvl w:ilvl="5" w:tplc="04090005" w:tentative="1">
+      <w:start w:val="1"/>
+      <w:numFmt w:val="bullet"/>
+      <w:lvlText w:val=""/>
+      <w:lvlJc w:val="left"/>
+      <w:pPr>
+        <w:ind w:left="4680" w:hanging="360"/>
+      </w:pPr>
+      <w:rPr>
+        <w:rFonts w:ascii="Wingdings" w:hAnsi="Wingdings" w:hint="default"/>
+      </w:rPr>
+    </w:lvl>
+    <w:lvl w:ilvl="6" w:tplc="04090001" w:tentative="1">
+      <w:start w:val="1"/>
+      <w:numFmt w:val="bullet"/>
+      <w:lvlText w:val=""/>
+      <w:lvlJc w:val="left"/>
+      <w:pPr>
+        <w:ind w:left="5400" w:hanging="360"/>
+      </w:pPr>
+      <w:rPr>
+        <w:rFonts w:ascii="Symbol" w:hAnsi="Symbol" w:hint="default"/>
+      </w:rPr>
+    </w:lvl>
+    <w:lvl w:ilvl="7" w:tplc="04090003" w:tentative="1">
+      <w:start w:val="1"/>
+      <w:numFmt w:val="bullet"/>
+      <w:lvlText w:val="o"/>
+      <w:lvlJc w:val="left"/>
+      <w:pPr>
+        <w:ind w:left="6120" w:hanging="360"/>
+      </w:pPr>
+      <w:rPr>
+        <w:rFonts w:ascii="Courier New" w:hAnsi="Courier New" w:cs="Courier New" w:hint="default"/>
+      </w:rPr>
+    </w:lvl>
+    <w:lvl w:ilvl="8" w:tplc="04090005" w:tentative="1">
+      <w:start w:val="1"/>
+      <w:numFmt w:val="bullet"/>
+      <w:lvlText w:val=""/>
+      <w:lvlJc w:val="left"/>
+      <w:pPr>
+        <w:ind w:left="6840" w:hanging="360"/>
+      </w:pPr>
+      <w:rPr>
+        <w:rFonts w:ascii="Wingdings" w:hAnsi="Wingdings" w:hint="default"/>
+      </w:rPr>
+    </w:lvl>
+  </w:abstractNum>
+  <w:abstractNum w:abstractNumId="2" w15:restartNumberingAfterBreak="0">
+    <w:nsid w:val="66A87C39"/>
+    <w:multiLevelType w:val="hybridMultilevel"/>
+    <w:tmpl w:val="D892F792"/>
+    <w:lvl w:ilvl="0" w:tplc="04090001">
+      <w:start w:val="1"/>
+      <w:numFmt w:val="bullet"/>
+      <w:lvlText w:val=""/>
+      <w:lvlJc w:val="left"/>
+      <w:pPr>
+        <w:ind w:left="720" w:hanging="360"/>
+      </w:pPr>
+      <w:rPr>
+        <w:rFonts w:ascii="Symbol" w:hAnsi="Symbol" w:hint="default"/>
+      </w:rPr>
+    </w:lvl>
+    <w:lvl w:ilvl="1" w:tplc="04090003" w:tentative="1">
+      <w:start w:val="1"/>
+      <w:numFmt w:val="bullet"/>
+      <w:lvlText w:val="o"/>
+      <w:lvlJc w:val="left"/>
+      <w:pPr>
+        <w:ind w:left="1440" w:hanging="360"/>
+      </w:pPr>
+      <w:rPr>
+        <w:rFonts w:ascii="Courier New" w:hAnsi="Courier New" w:cs="Courier New" w:hint="default"/>
+      </w:rPr>
+    </w:lvl>
+    <w:lvl w:ilvl="2" w:tplc="04090005" w:tentative="1">
+      <w:start w:val="1"/>
+      <w:numFmt w:val="bullet"/>
+      <w:lvlText w:val=""/>
+      <w:lvlJc w:val="left"/>
+      <w:pPr>
+        <w:ind w:left="2160" w:hanging="360"/>
+      </w:pPr>
+      <w:rPr>
+        <w:rFonts w:ascii="Wingdings" w:hAnsi="Wingdings" w:hint="default"/>
+      </w:rPr>
+    </w:lvl>
+    <w:lvl w:ilvl="3" w:tplc="04090001" w:tentative="1">
+      <w:start w:val="1"/>
+      <w:numFmt w:val="bullet"/>
+      <w:lvlText w:val=""/>
+      <w:lvlJc w:val="left"/>
+      <w:pPr>
+        <w:ind w:left="2880" w:hanging="360"/>
+      </w:pPr>
+      <w:rPr>
+        <w:rFonts w:ascii="Symbol" w:hAnsi="Symbol" w:hint="default"/>
+      </w:rPr>
+    </w:lvl>
+    <w:lvl w:ilvl="4" w:tplc="04090003" w:tentative="1">
+      <w:start w:val="1"/>
+      <w:numFmt w:val="bullet"/>
+      <w:lvlText w:val="o"/>
+      <w:lvlJc w:val="left"/>
+      <w:pPr>
+        <w:ind w:left="3600" w:hanging="360"/>
+      </w:pPr>
+      <w:rPr>
+        <w:rFonts w:ascii="Courier New" w:hAnsi="Courier New" w:cs="Courier New" w:hint="default"/>
+      </w:rPr>
+    </w:lvl>
+    <w:lvl w:ilvl="5" w:tplc="04090005" w:tentative="1">
+      <w:start w:val="1"/>
+      <w:numFmt w:val="bullet"/>
+      <w:lvlText w:val=""/>
+      <w:lvlJc w:val="left"/>
+      <w:pPr>
+        <w:ind w:left="4320" w:hanging="360"/>
+      </w:pPr>
+      <w:rPr>
+        <w:rFonts w:ascii="Wingdings" w:hAnsi="Wingdings" w:hint="default"/>
+      </w:rPr>
+    </w:lvl>
+    <w:lvl w:ilvl="6" w:tplc="04090001" w:tentative="1">
+      <w:start w:val="1"/>
+      <w:numFmt w:val="bullet"/>
+      <w:lvlText w:val=""/>
+      <w:lvlJc w:val="left"/>
+      <w:pPr>
+        <w:ind w:left="5040" w:hanging="360"/>
+      </w:pPr>
+      <w:rPr>
+        <w:rFonts w:ascii="Symbol" w:hAnsi="Symbol" w:hint="default"/>
+      </w:rPr>
+    </w:lvl>
+    <w:lvl w:ilvl="7" w:tplc="04090003" w:tentative="1">
+      <w:start w:val="1"/>
+      <w:numFmt w:val="bullet"/>
+      <w:lvlText w:val="o"/>
+      <w:lvlJc w:val="left"/>
+      <w:pPr>
+        <w:ind w:left="5760" w:hanging="360"/>
+      </w:pPr>
+      <w:rPr>
+        <w:rFonts w:ascii="Courier New" w:hAnsi="Courier New" w:cs="Courier New" w:hint="default"/>
+      </w:rPr>
+    </w:lvl>
+    <w:lvl w:ilvl="8" w:tplc="04090005" w:tentative="1">
+      <w:start w:val="1"/>
+      <w:numFmt w:val="bullet"/>
+      <w:lvlText w:val=""/>
+      <w:lvlJc w:val="left"/>
+      <w:pPr>
+        <w:ind w:left="6480" w:hanging="360"/>
+      </w:pPr>
+      <w:rPr>
+        <w:rFonts w:ascii="Wingdings" w:hAnsi="Wingdings" w:hint="default"/>
+      </w:rPr>
+    </w:lvl>
+  </w:abstractNum>
+  <w:abstractNum w:abstractNumId="3" w15:restartNumberingAfterBreak="0">
+    <w:nsid w:val="763819AD"/>
+    <w:multiLevelType w:val="hybridMultilevel"/>
+    <w:tmpl w:val="6BBC9BEC"/>
+    <w:lvl w:ilvl="0" w:tplc="04090001">
+      <w:start w:val="1"/>
+      <w:numFmt w:val="bullet"/>
+      <w:lvlText w:val=""/>
+      <w:lvlJc w:val="left"/>
+      <w:pPr>
+        <w:ind w:left="720" w:hanging="360"/>
+      </w:pPr>
+      <w:rPr>
+        <w:rFonts w:ascii="Symbol" w:hAnsi="Symbol" w:hint="default"/>
+      </w:rPr>
+    </w:lvl>
+    <w:lvl w:ilvl="1" w:tplc="04090003">
+      <w:start w:val="1"/>
+      <w:numFmt w:val="bullet"/>
+      <w:lvlText w:val="o"/>
+      <w:lvlJc w:val="left"/>
+      <w:pPr>
+        <w:ind w:left="1440" w:hanging="360"/>
+      </w:pPr>
+      <w:rPr>
+        <w:rFonts w:ascii="Courier New" w:hAnsi="Courier New" w:cs="Courier New" w:hint="default"/>
+      </w:rPr>
+    </w:lvl>
+    <w:lvl w:ilvl="2" w:tplc="04090005" w:tentative="1">
+      <w:start w:val="1"/>
+      <w:numFmt w:val="bullet"/>
+      <w:lvlText w:val=""/>
+      <w:lvlJc w:val="left"/>
+      <w:pPr>
+        <w:ind w:left="2160" w:hanging="360"/>
+      </w:pPr>
+      <w:rPr>
+        <w:rFonts w:ascii="Wingdings" w:hAnsi="Wingdings" w:hint="default"/>
+      </w:rPr>
+    </w:lvl>
+    <w:lvl w:ilvl="3" w:tplc="04090001" w:tentative="1">
+      <w:start w:val="1"/>
+      <w:numFmt w:val="bullet"/>
+      <w:lvlText w:val=""/>
+      <w:lvlJc w:val="left"/>
+      <w:pPr>
+        <w:ind w:left="2880" w:hanging="360"/>
+      </w:pPr>
+      <w:rPr>
+        <w:rFonts w:ascii="Symbol" w:hAnsi="Symbol" w:hint="default"/>
+      </w:rPr>
+    </w:lvl>
+    <w:lvl w:ilvl="4" w:tplc="04090003" w:tentative="1">
+      <w:start w:val="1"/>
+      <w:numFmt w:val="bullet"/>
+      <w:lvlText w:val="o"/>
+      <w:lvlJc w:val="left"/>
+      <w:pPr>
+        <w:ind w:left="3600" w:hanging="360"/>
+      </w:pPr>
+      <w:rPr>
+        <w:rFonts w:ascii="Courier New" w:hAnsi="Courier New" w:cs="Courier New" w:hint="default"/>
+      </w:rPr>
+    </w:lvl>
+    <w:lvl w:ilvl="5" w:tplc="04090005" w:tentative="1">
+      <w:start w:val="1"/>
+      <w:numFmt w:val="bullet"/>
+      <w:lvlText w:val=""/>
+      <w:lvlJc w:val="left"/>
+      <w:pPr>
+        <w:ind w:left="4320" w:hanging="360"/>
+      </w:pPr>
+      <w:rPr>
+        <w:rFonts w:ascii="Wingdings" w:hAnsi="Wingdings" w:hint="default"/>
+      </w:rPr>
+    </w:lvl>
+    <w:lvl w:ilvl="6" w:tplc="04090001" w:tentative="1">
+      <w:start w:val="1"/>
+      <w:numFmt w:val="bullet"/>
+      <w:lvlText w:val=""/>
+      <w:lvlJc w:val="left"/>
+      <w:pPr>
+        <w:ind w:left="5040" w:hanging="360"/>
+      </w:pPr>
+      <w:rPr>
+        <w:rFonts w:ascii="Symbol" w:hAnsi="Symbol" w:hint="default"/>
+      </w:rPr>
+    </w:lvl>
+    <w:lvl w:ilvl="7" w:tplc="04090003" w:tentative="1">
+      <w:start w:val="1"/>
+      <w:numFmt w:val="bullet"/>
+      <w:lvlText w:val="o"/>
+      <w:lvlJc w:val="left"/>
+      <w:pPr>
+        <w:ind w:left="5760" w:hanging="360"/>
+      </w:pPr>
+      <w:rPr>
+        <w:rFonts w:ascii="Courier New" w:hAnsi="Courier New" w:cs="Courier New" w:hint="default"/>
+      </w:rPr>
+    </w:lvl>
+    <w:lvl w:ilvl="8" w:tplc="04090005" w:tentative="1">
+      <w:start w:val="1"/>
+      <w:numFmt w:val="bullet"/>
+      <w:lvlText w:val=""/>
+      <w:lvlJc w:val="left"/>
+      <w:pPr>
+        <w:ind w:left="6480" w:hanging="360"/>
+      </w:pPr>
+      <w:rPr>
+        <w:rFonts w:ascii="Wingdings" w:hAnsi="Wingdings" w:hint="default"/>
+      </w:rPr>
+    </w:lvl>
+  </w:abstractNum>
+  <w:abstractNum w:abstractNumId="4" w15:restartNumberingAfterBreak="0">
+    <w:nsid w:val="7AD57FF3"/>
+    <w:multiLevelType w:val="hybridMultilevel"/>
+    <w:tmpl w:val="7E9E0B52"/>
+    <w:lvl w:ilvl="0" w:tplc="04090001">
+      <w:start w:val="1"/>
+      <w:numFmt w:val="bullet"/>
+      <w:lvlText w:val=""/>
+      <w:lvlJc w:val="left"/>
+      <w:pPr>
         <w:ind w:left="720" w:hanging="360"/>
       </w:pPr>
       <w:rPr>
@@ -994,6 +1203,15 @@
   </w:num>
   <w:num w:numId="2" w16cid:durableId="1695108843">
     <w:abstractNumId w:val="1"/>
+  </w:num>
+  <w:num w:numId="3" w16cid:durableId="1131748900">
+    <w:abstractNumId w:val="3"/>
+  </w:num>
+  <w:num w:numId="4" w16cid:durableId="1562013052">
+    <w:abstractNumId w:val="4"/>
+  </w:num>
+  <w:num w:numId="5" w16cid:durableId="1436704506">
+    <w:abstractNumId w:val="2"/>
   </w:num>
 </w:numbering>
 </file>
@@ -1468,6 +1686,28 @@
       <w:szCs w:val="24"/>
     </w:rPr>
   </w:style>
+  <w:style w:type="paragraph" w:styleId="Heading4">
+    <w:name w:val="heading 4"/>
+    <w:basedOn w:val="Normal"/>
+    <w:next w:val="Normal"/>
+    <w:link w:val="Heading4Char"/>
+    <w:uiPriority w:val="9"/>
+    <w:unhideWhenUsed/>
+    <w:qFormat/>
+    <w:rsid w:val="00965A8E"/>
+    <w:pPr>
+      <w:keepNext/>
+      <w:keepLines/>
+      <w:spacing w:before="40"/>
+      <w:outlineLvl w:val="3"/>
+    </w:pPr>
+    <w:rPr>
+      <w:rFonts w:asciiTheme="majorHAnsi" w:eastAsiaTheme="majorEastAsia" w:hAnsiTheme="majorHAnsi" w:cstheme="majorBidi"/>
+      <w:i/>
+      <w:iCs/>
+      <w:color w:val="2F5496" w:themeColor="accent1" w:themeShade="BF"/>
+    </w:rPr>
+  </w:style>
   <w:style w:type="character" w:default="1" w:styleId="DefaultParagraphFont">
     <w:name w:val="Default Paragraph Font"/>
     <w:uiPriority w:val="1"/>
@@ -1586,6 +1826,19 @@
       <w:color w:val="1F3763" w:themeColor="accent1" w:themeShade="7F"/>
       <w:sz w:val="24"/>
       <w:szCs w:val="24"/>
+    </w:rPr>
+  </w:style>
+  <w:style w:type="character" w:customStyle="1" w:styleId="Heading4Char">
+    <w:name w:val="Heading 4 Char"/>
+    <w:basedOn w:val="DefaultParagraphFont"/>
+    <w:link w:val="Heading4"/>
+    <w:uiPriority w:val="9"/>
+    <w:rsid w:val="00965A8E"/>
+    <w:rPr>
+      <w:rFonts w:asciiTheme="majorHAnsi" w:eastAsiaTheme="majorEastAsia" w:hAnsiTheme="majorHAnsi" w:cstheme="majorBidi"/>
+      <w:i/>
+      <w:iCs/>
+      <w:color w:val="2F5496" w:themeColor="accent1" w:themeShade="BF"/>
     </w:rPr>
   </w:style>
 </w:styles>

</xml_diff>

<commit_message>
Vary DeliverFood cost based on distance from counter
</commit_message>
<xml_diff>
--- a/A03 - AI Architecture Report.docx
+++ b/A03 - AI Architecture Report.docx
@@ -41,6 +41,7 @@
           <w:bCs/>
         </w:rPr>
       </w:pPr>
+      <w:proofErr w:type="spellStart"/>
       <w:r>
         <w:rPr>
           <w:b/>
@@ -48,6 +49,7 @@
         </w:rPr>
         <w:t>sitDown</w:t>
       </w:r>
+      <w:proofErr w:type="spellEnd"/>
     </w:p>
     <w:p>
       <w:pPr>
@@ -61,6 +63,7 @@
           <w:bCs/>
         </w:rPr>
       </w:pPr>
+      <w:proofErr w:type="spellStart"/>
       <w:r>
         <w:rPr>
           <w:b/>
@@ -68,6 +71,7 @@
         </w:rPr>
         <w:t>eatFood</w:t>
       </w:r>
+      <w:proofErr w:type="spellEnd"/>
     </w:p>
     <w:p>
       <w:pPr>
@@ -85,9 +89,11 @@
           <w:numId w:val="4"/>
         </w:numPr>
       </w:pPr>
+      <w:proofErr w:type="spellStart"/>
       <w:r>
         <w:t>SitDown</w:t>
       </w:r>
+      <w:proofErr w:type="spellEnd"/>
     </w:p>
     <w:p>
       <w:pPr>
@@ -119,8 +125,13 @@
         <w:t xml:space="preserve"> </w:t>
       </w:r>
       <w:r>
-        <w:t>~sittingDown</w:t>
-      </w:r>
+        <w:t>~</w:t>
+      </w:r>
+      <w:proofErr w:type="spellStart"/>
+      <w:r>
+        <w:t>sittingDown</w:t>
+      </w:r>
+      <w:proofErr w:type="spellEnd"/>
     </w:p>
     <w:p>
       <w:pPr>
@@ -137,11 +148,21 @@
         <w:t>:</w:t>
       </w:r>
       <w:r>
-        <w:t xml:space="preserve"> sittingDown</w:t>
-      </w:r>
-      <w:r>
-        <w:t>, sitDown</w:t>
-      </w:r>
+        <w:t xml:space="preserve"> </w:t>
+      </w:r>
+      <w:proofErr w:type="spellStart"/>
+      <w:r>
+        <w:t>sittingDown</w:t>
+      </w:r>
+      <w:proofErr w:type="spellEnd"/>
+      <w:r>
+        <w:t xml:space="preserve">, </w:t>
+      </w:r>
+      <w:proofErr w:type="spellStart"/>
+      <w:r>
+        <w:t>sitDown</w:t>
+      </w:r>
+      <w:proofErr w:type="spellEnd"/>
     </w:p>
     <w:p>
       <w:pPr>
@@ -202,9 +223,11 @@
       <w:r>
         <w:t xml:space="preserve"> </w:t>
       </w:r>
+      <w:proofErr w:type="spellStart"/>
       <w:r>
         <w:t>isHungry</w:t>
       </w:r>
+      <w:proofErr w:type="spellEnd"/>
     </w:p>
     <w:p>
       <w:pPr>
@@ -221,8 +244,13 @@
         <w:t xml:space="preserve"> </w:t>
       </w:r>
       <w:r>
-        <w:t>~isHungry</w:t>
-      </w:r>
+        <w:t>~</w:t>
+      </w:r>
+      <w:proofErr w:type="spellStart"/>
+      <w:r>
+        <w:t>isHungry</w:t>
+      </w:r>
+      <w:proofErr w:type="spellEnd"/>
     </w:p>
     <w:p>
       <w:pPr>
@@ -284,8 +312,13 @@
         <w:t xml:space="preserve"> </w:t>
       </w:r>
       <w:r>
-        <w:t>~isHungry</w:t>
-      </w:r>
+        <w:t>~</w:t>
+      </w:r>
+      <w:proofErr w:type="spellStart"/>
+      <w:r>
+        <w:t>isHungry</w:t>
+      </w:r>
+      <w:proofErr w:type="spellEnd"/>
     </w:p>
     <w:p>
       <w:pPr>
@@ -302,14 +335,20 @@
         <w:t xml:space="preserve"> </w:t>
       </w:r>
       <w:r>
-        <w:t>~sittingDown</w:t>
-      </w:r>
+        <w:t>~</w:t>
+      </w:r>
+      <w:proofErr w:type="spellStart"/>
+      <w:r>
+        <w:t>sittingDown</w:t>
+      </w:r>
+      <w:proofErr w:type="spellEnd"/>
       <w:r>
         <w:t>,</w:t>
       </w:r>
       <w:r>
         <w:t xml:space="preserve"> </w:t>
       </w:r>
+      <w:proofErr w:type="spellStart"/>
       <w:r>
         <w:rPr>
           <w:b/>
@@ -324,6 +363,7 @@
         </w:rPr>
         <w:t>Food</w:t>
       </w:r>
+      <w:proofErr w:type="spellEnd"/>
     </w:p>
     <w:p>
       <w:pPr>
@@ -353,6 +393,7 @@
           <w:bCs/>
         </w:rPr>
       </w:pPr>
+      <w:proofErr w:type="spellStart"/>
       <w:r>
         <w:rPr>
           <w:b/>
@@ -360,6 +401,7 @@
         </w:rPr>
         <w:t>severCustomer</w:t>
       </w:r>
+      <w:proofErr w:type="spellEnd"/>
     </w:p>
     <w:p>
       <w:pPr>
@@ -377,9 +419,11 @@
           <w:numId w:val="3"/>
         </w:numPr>
       </w:pPr>
+      <w:proofErr w:type="spellStart"/>
       <w:r>
         <w:t>CollectFood</w:t>
       </w:r>
+      <w:proofErr w:type="spellEnd"/>
     </w:p>
     <w:p>
       <w:pPr>
@@ -393,7 +437,16 @@
         <w:t>Cost:</w:t>
       </w:r>
       <w:r>
-        <w:t xml:space="preserve"> 2.0</w:t>
+        <w:t xml:space="preserve"> </w:t>
+      </w:r>
+      <w:r>
+        <w:t>-</w:t>
+      </w:r>
+      <w:r>
+        <w:t>1</w:t>
+      </w:r>
+      <w:r>
+        <w:t>.0</w:t>
       </w:r>
     </w:p>
     <w:p>
@@ -407,9 +460,11 @@
       <w:r>
         <w:t xml:space="preserve">Preconditions: </w:t>
       </w:r>
+      <w:proofErr w:type="spellStart"/>
       <w:r>
         <w:t>canHoldMoreFood</w:t>
       </w:r>
+      <w:proofErr w:type="spellEnd"/>
     </w:p>
     <w:p>
       <w:pPr>
@@ -422,9 +477,11 @@
       <w:r>
         <w:t xml:space="preserve">Effect: </w:t>
       </w:r>
+      <w:proofErr w:type="spellStart"/>
       <w:r>
         <w:t>hasFood</w:t>
       </w:r>
+      <w:proofErr w:type="spellEnd"/>
     </w:p>
     <w:p>
       <w:pPr>
@@ -455,9 +512,11 @@
           <w:numId w:val="3"/>
         </w:numPr>
       </w:pPr>
+      <w:proofErr w:type="spellStart"/>
       <w:r>
         <w:t>DeliverFood</w:t>
       </w:r>
+      <w:proofErr w:type="spellEnd"/>
     </w:p>
     <w:p>
       <w:pPr>
@@ -485,9 +544,11 @@
       <w:r>
         <w:t xml:space="preserve">Preconditions: </w:t>
       </w:r>
+      <w:proofErr w:type="spellStart"/>
       <w:r>
         <w:t>hasFood</w:t>
       </w:r>
+      <w:proofErr w:type="spellEnd"/>
     </w:p>
     <w:p>
       <w:pPr>
@@ -500,12 +561,15 @@
       <w:r>
         <w:t xml:space="preserve">Effect: </w:t>
       </w:r>
+      <w:proofErr w:type="spellStart"/>
       <w:r>
         <w:t>canHoldMoreFood</w:t>
       </w:r>
+      <w:proofErr w:type="spellEnd"/>
       <w:r>
         <w:t xml:space="preserve">, </w:t>
       </w:r>
+      <w:proofErr w:type="spellStart"/>
       <w:r>
         <w:rPr>
           <w:b/>
@@ -513,6 +577,7 @@
         </w:rPr>
         <w:t>serveCustomer</w:t>
       </w:r>
+      <w:proofErr w:type="spellEnd"/>
     </w:p>
     <w:p>
       <w:pPr>
@@ -535,6 +600,7 @@
         <w:t xml:space="preserve"> who is waiting for food</w:t>
       </w:r>
     </w:p>
+    <w:p/>
     <w:sectPr>
       <w:headerReference w:type="first" r:id="rId7"/>
       <w:pgSz w:w="12240" w:h="15840"/>

</xml_diff>

<commit_message>
Add class diagram, update report
</commit_message>
<xml_diff>
--- a/A03 - AI Architecture Report.docx
+++ b/A03 - AI Architecture Report.docx
@@ -4,14 +4,364 @@
   <w:body>
     <w:p>
       <w:pPr>
+        <w:pStyle w:val="Heading1"/>
+      </w:pPr>
+      <w:r>
+        <w:t>GitHub</w:t>
+      </w:r>
+    </w:p>
+    <w:p>
+      <w:r>
+        <w:t>nshaffer26 (</w:t>
+      </w:r>
+      <w:hyperlink r:id="rId7" w:history="1">
+        <w:r>
+          <w:rPr>
+            <w:rStyle w:val="Hyperlink"/>
+          </w:rPr>
+          <w:t>nshaffer26/</w:t>
+        </w:r>
+        <w:proofErr w:type="spellStart"/>
+        <w:r>
+          <w:rPr>
+            <w:rStyle w:val="Hyperlink"/>
+          </w:rPr>
+          <w:t>GameAI</w:t>
+        </w:r>
+        <w:proofErr w:type="spellEnd"/>
+        <w:r>
+          <w:rPr>
+            <w:rStyle w:val="Hyperlink"/>
+          </w:rPr>
+          <w:t xml:space="preserve"> (github.com)</w:t>
+        </w:r>
+      </w:hyperlink>
+      <w:r>
+        <w:t>)</w:t>
+      </w:r>
+    </w:p>
+    <w:p/>
+    <w:p>
+      <w:pPr>
+        <w:pStyle w:val="Heading1"/>
+      </w:pPr>
+      <w:r>
+        <w:t xml:space="preserve">Class </w:t>
+      </w:r>
+      <w:r>
+        <w:t>Diagram</w:t>
+      </w:r>
+    </w:p>
+    <w:p>
+      <w:r>
+        <w:rPr>
+          <w:noProof/>
+        </w:rPr>
+        <w:drawing>
+          <wp:inline distT="0" distB="0" distL="0" distR="0" wp14:anchorId="201D78D0" wp14:editId="0BFF498C">
+            <wp:extent cx="5943600" cy="3482975"/>
+            <wp:effectExtent l="0" t="0" r="0" b="3175"/>
+            <wp:docPr id="1" name="Picture 1" descr="Graphical user interface, diagram&#10;&#10;Description automatically generated"/>
+            <wp:cNvGraphicFramePr>
+              <a:graphicFrameLocks xmlns:a="http://schemas.openxmlformats.org/drawingml/2006/main" noChangeAspect="1"/>
+            </wp:cNvGraphicFramePr>
+            <a:graphic xmlns:a="http://schemas.openxmlformats.org/drawingml/2006/main">
+              <a:graphicData uri="http://schemas.openxmlformats.org/drawingml/2006/picture">
+                <pic:pic xmlns:pic="http://schemas.openxmlformats.org/drawingml/2006/picture">
+                  <pic:nvPicPr>
+                    <pic:cNvPr id="1" name="Picture 1" descr="Graphical user interface, diagram&#10;&#10;Description automatically generated"/>
+                    <pic:cNvPicPr>
+                      <a:picLocks noChangeAspect="1" noChangeArrowheads="1"/>
+                    </pic:cNvPicPr>
+                  </pic:nvPicPr>
+                  <pic:blipFill>
+                    <a:blip r:embed="rId8">
+                      <a:extLst>
+                        <a:ext uri="{28A0092B-C50C-407E-A947-70E740481C1C}">
+                          <a14:useLocalDpi xmlns:a14="http://schemas.microsoft.com/office/drawing/2010/main" val="0"/>
+                        </a:ext>
+                      </a:extLst>
+                    </a:blip>
+                    <a:srcRect/>
+                    <a:stretch>
+                      <a:fillRect/>
+                    </a:stretch>
+                  </pic:blipFill>
+                  <pic:spPr bwMode="auto">
+                    <a:xfrm>
+                      <a:off x="0" y="0"/>
+                      <a:ext cx="5943600" cy="3482975"/>
+                    </a:xfrm>
+                    <a:prstGeom prst="rect">
+                      <a:avLst/>
+                    </a:prstGeom>
+                    <a:noFill/>
+                    <a:ln>
+                      <a:noFill/>
+                    </a:ln>
+                  </pic:spPr>
+                </pic:pic>
+              </a:graphicData>
+            </a:graphic>
+          </wp:inline>
+        </w:drawing>
+      </w:r>
+    </w:p>
+    <w:p/>
+    <w:p>
+      <w:pPr>
+        <w:pStyle w:val="Heading1"/>
+      </w:pPr>
+      <w:r>
+        <w:t>Reasoning</w:t>
+      </w:r>
+    </w:p>
+    <w:p>
+      <w:r>
+        <w:t xml:space="preserve">I decided to implement Goal Oriented Action Planning (GOAP) because it was the architecture I felt was the most interesting. Additionally, I thought it would fit reasonably well with my simulation idea, which was a restaurant containing customers and waiters. That being said, I did run into some issues regarding how cost fits into things and also how preconditions are determined. Overall, I think I made a good choice using GOAP, but in hindsight I think a Blackboard system could have also worked because it enables all agents to have knowledge of the global world state, not just their own. This might have created a bit more flexibility and maybe even variety </w:t>
+      </w:r>
+      <w:r>
+        <w:t>in</w:t>
+      </w:r>
+      <w:r>
+        <w:t xml:space="preserve"> my simulation, because as it stands, the behavior chain of each individual agent is relatively simple and straightforward</w:t>
+      </w:r>
+      <w:r>
+        <w:t>, and the</w:t>
+      </w:r>
+      <w:r>
+        <w:t>ir</w:t>
+      </w:r>
+      <w:r>
+        <w:t xml:space="preserve"> plan is almost</w:t>
+      </w:r>
+      <w:r>
+        <w:t>,</w:t>
+      </w:r>
+      <w:r>
+        <w:t xml:space="preserve"> </w:t>
+      </w:r>
+      <w:r>
+        <w:t xml:space="preserve">if not exactly, </w:t>
+      </w:r>
+      <w:r>
+        <w:t xml:space="preserve">the same </w:t>
+      </w:r>
+      <w:r>
+        <w:t xml:space="preserve">with </w:t>
+      </w:r>
+      <w:r>
+        <w:t>each iteration</w:t>
+      </w:r>
+      <w:r>
+        <w:t>.</w:t>
+      </w:r>
+    </w:p>
+    <w:p/>
+    <w:p>
+      <w:pPr>
+        <w:pStyle w:val="Heading1"/>
+      </w:pPr>
+      <w:r>
+        <w:t>Design</w:t>
+      </w:r>
+    </w:p>
+    <w:p>
+      <w:r>
+        <w:t>My AI architecture consists of two different types of agents with multiple individual actions each. I made use of Goal Oriented Action Planning (GOAP) to create a restaurant where customers sit down</w:t>
+      </w:r>
+      <w:r>
+        <w:t>, wait to be brought food by a waiter, eat</w:t>
+      </w:r>
+      <w:r>
+        <w:t>, and then leave</w:t>
+      </w:r>
+      <w:r>
+        <w:t>.</w:t>
+      </w:r>
+    </w:p>
+    <w:p/>
+    <w:p>
+      <w:r>
+        <w:lastRenderedPageBreak/>
+        <w:t xml:space="preserve">I also make use of a small Finite State Machine (FSM) similar to the one shown in class for the game </w:t>
+      </w:r>
+      <w:r>
+        <w:rPr>
+          <w:i/>
+          <w:iCs/>
+        </w:rPr>
+        <w:t>F.E.A.R.</w:t>
+      </w:r>
+      <w:r>
+        <w:t xml:space="preserve"> The states in this FSM are as follows:</w:t>
+      </w:r>
+    </w:p>
+    <w:p>
+      <w:pPr>
+        <w:pStyle w:val="ListParagraph"/>
+        <w:numPr>
+          <w:ilvl w:val="0"/>
+          <w:numId w:val="6"/>
+        </w:numPr>
+      </w:pPr>
+      <w:r>
+        <w:rPr>
+          <w:b/>
+          <w:bCs/>
+        </w:rPr>
+        <w:t>IDLE:</w:t>
+      </w:r>
+      <w:r>
+        <w:t xml:space="preserve"> If an agent is in this state, they are forming a plan</w:t>
+      </w:r>
+    </w:p>
+    <w:p>
+      <w:pPr>
+        <w:pStyle w:val="ListParagraph"/>
+        <w:numPr>
+          <w:ilvl w:val="0"/>
+          <w:numId w:val="6"/>
+        </w:numPr>
+      </w:pPr>
+      <w:r>
+        <w:rPr>
+          <w:b/>
+          <w:bCs/>
+        </w:rPr>
+        <w:t>GOTO:</w:t>
+      </w:r>
+      <w:r>
+        <w:t xml:space="preserve"> If an agent is in this state, they are moving to an action so they can perform that action</w:t>
+      </w:r>
+    </w:p>
+    <w:p>
+      <w:pPr>
+        <w:pStyle w:val="ListParagraph"/>
+        <w:numPr>
+          <w:ilvl w:val="0"/>
+          <w:numId w:val="6"/>
+        </w:numPr>
+      </w:pPr>
+      <w:r>
+        <w:rPr>
+          <w:b/>
+          <w:bCs/>
+        </w:rPr>
+        <w:t>ACTION:</w:t>
+      </w:r>
+      <w:r>
+        <w:t xml:space="preserve"> If an agent is in this state, they are attempting to perform an action</w:t>
+      </w:r>
+    </w:p>
+    <w:p/>
+    <w:p>
+      <w:r>
+        <w:t>When in the IDLE state, e</w:t>
+      </w:r>
+      <w:r>
+        <w:t>ach</w:t>
+      </w:r>
+      <w:r>
+        <w:t xml:space="preserve"> agent will examine the world state and create a plan of actions in the hopes of satisfying their goal(s).</w:t>
+      </w:r>
+      <w:r>
+        <w:t xml:space="preserve"> A tree is created by examining all valid actions for an agent (i.e., all actions which have their preconditions met based on the world state)</w:t>
+      </w:r>
+      <w:r>
+        <w:t>, with e</w:t>
+      </w:r>
+      <w:r>
+        <w:t xml:space="preserve">ach node in </w:t>
+      </w:r>
+      <w:r>
+        <w:t>the</w:t>
+      </w:r>
+      <w:r>
+        <w:t xml:space="preserve"> tree represent</w:t>
+      </w:r>
+      <w:r>
+        <w:t>ing</w:t>
+      </w:r>
+      <w:r>
+        <w:t xml:space="preserve"> </w:t>
+      </w:r>
+      <w:r>
+        <w:t xml:space="preserve">a </w:t>
+      </w:r>
+      <w:r>
+        <w:t>different action</w:t>
+      </w:r>
+      <w:r>
+        <w:t>, and leaves representing actions which meet the goal state. Nodes are chained together by examining the world state and finding actions whose preconditions are being met. If they are met, a new node is created for this action and the action’s effects are applied to the world state temporarily (the planning phase does not actually perform the actions</w:t>
+      </w:r>
+      <w:r>
+        <w:t>)</w:t>
+      </w:r>
+      <w:r>
+        <w:t>.</w:t>
+      </w:r>
+      <w:r>
+        <w:t xml:space="preserve"> Now that the world state has been updated, the remaining valid actions are examined to see if another node can be created.</w:t>
+      </w:r>
+      <w:r>
+        <w:t xml:space="preserve"> Since each action has a cost, each node also keeps track of the running cost for that branch up until that node.</w:t>
+      </w:r>
+      <w:r>
+        <w:t xml:space="preserve"> </w:t>
+      </w:r>
+      <w:r>
+        <w:t>A plan is formulated from this tree by examining all branches and determining which leaf node has the lowest running cost. This branch then becomes the plan</w:t>
+      </w:r>
+      <w:r>
+        <w:t>,</w:t>
+      </w:r>
+      <w:r>
+        <w:t xml:space="preserve"> and the agent moves into the ACTION </w:t>
+      </w:r>
+      <w:r>
+        <w:t xml:space="preserve">state </w:t>
+      </w:r>
+      <w:r>
+        <w:t>(or GOTO if they are not in range of the target for that action)</w:t>
+      </w:r>
+      <w:r>
+        <w:t xml:space="preserve"> starting with the first action in the branch</w:t>
+      </w:r>
+      <w:r>
+        <w:t>.</w:t>
+      </w:r>
+      <w:r>
+        <w:t xml:space="preserve"> The agent will continue to transition between the ACTION and GOTO states until all action</w:t>
+      </w:r>
+      <w:r>
+        <w:t>s</w:t>
+      </w:r>
+      <w:r>
+        <w:t xml:space="preserve"> in the plan are complete, at which point they will transition to the IDLE state and formulate another plan.</w:t>
+      </w:r>
+    </w:p>
+    <w:p/>
+    <w:p>
+      <w:r>
+        <w:t>Each agent’s goals and actions are detailed below, along with each action’s cost, preconditions, and effects</w:t>
+      </w:r>
+      <w:r>
+        <w:t>.</w:t>
+      </w:r>
+    </w:p>
+    <w:p/>
+    <w:p>
+      <w:pPr>
         <w:pStyle w:val="Heading2"/>
       </w:pPr>
       <w:r>
-        <w:t>Customer</w:t>
-      </w:r>
-    </w:p>
-    <w:p>
-      <w:pPr>
+        <w:t>Outline</w:t>
+      </w:r>
+    </w:p>
+    <w:p>
+      <w:pPr>
+        <w:pStyle w:val="Heading3"/>
         <w:rPr>
           <w:rStyle w:val="Heading3Char"/>
         </w:rPr>
@@ -20,13 +370,15 @@
         <w:rPr>
           <w:rStyle w:val="Heading3Char"/>
         </w:rPr>
-        <w:t>Goal</w:t>
-      </w:r>
-      <w:r>
-        <w:rPr>
-          <w:rStyle w:val="Heading3Char"/>
-        </w:rPr>
-        <w:t>s</w:t>
+        <w:t>Customer</w:t>
+      </w:r>
+    </w:p>
+    <w:p>
+      <w:pPr>
+        <w:pStyle w:val="Heading4"/>
+      </w:pPr>
+      <w:r>
+        <w:t>Goals</w:t>
       </w:r>
     </w:p>
     <w:p>
@@ -75,7 +427,7 @@
     </w:p>
     <w:p>
       <w:pPr>
-        <w:pStyle w:val="Heading3"/>
+        <w:pStyle w:val="Heading4"/>
       </w:pPr>
       <w:r>
         <w:t>Actions</w:t>
@@ -178,6 +530,9 @@
       <w:r>
         <w:t>: There is an empty seat available</w:t>
       </w:r>
+      <w:r>
+        <w:t>.</w:t>
+      </w:r>
     </w:p>
     <w:p>
       <w:pPr>
@@ -203,10 +558,7 @@
         <w:t>Cost:</w:t>
       </w:r>
       <w:r>
-        <w:t xml:space="preserve"> </w:t>
-      </w:r>
-      <w:r>
-        <w:t>1.0</w:t>
+        <w:t xml:space="preserve"> 1.0</w:t>
       </w:r>
     </w:p>
     <w:p>
@@ -266,6 +618,9 @@
       <w:r>
         <w:t>food nearby</w:t>
       </w:r>
+      <w:r>
+        <w:t>.</w:t>
+      </w:r>
     </w:p>
     <w:p>
       <w:pPr>
@@ -291,10 +646,7 @@
         <w:t>Cost:</w:t>
       </w:r>
       <w:r>
-        <w:t xml:space="preserve"> </w:t>
-      </w:r>
-      <w:r>
-        <w:t>1.0</w:t>
+        <w:t xml:space="preserve"> 1.0</w:t>
       </w:r>
     </w:p>
     <w:p>
@@ -367,19 +719,42 @@
     </w:p>
     <w:p>
       <w:pPr>
-        <w:pStyle w:val="Heading2"/>
-      </w:pPr>
-      <w:r>
+        <w:pStyle w:val="Heading3"/>
+      </w:pPr>
+      <w:r>
+        <w:lastRenderedPageBreak/>
         <w:t>Waiter</w:t>
       </w:r>
     </w:p>
     <w:p>
       <w:pPr>
-        <w:pStyle w:val="Heading3"/>
+        <w:pStyle w:val="Heading4"/>
       </w:pPr>
       <w:r>
         <w:t>Goals</w:t>
       </w:r>
+    </w:p>
+    <w:p>
+      <w:pPr>
+        <w:pStyle w:val="ListParagraph"/>
+        <w:numPr>
+          <w:ilvl w:val="0"/>
+          <w:numId w:val="5"/>
+        </w:numPr>
+        <w:rPr>
+          <w:b/>
+          <w:bCs/>
+        </w:rPr>
+      </w:pPr>
+      <w:proofErr w:type="spellStart"/>
+      <w:r>
+        <w:rPr>
+          <w:b/>
+          <w:bCs/>
+        </w:rPr>
+        <w:t>collectFood</w:t>
+      </w:r>
+      <w:proofErr w:type="spellEnd"/>
     </w:p>
     <w:p>
       <w:pPr>
@@ -405,7 +780,7 @@
     </w:p>
     <w:p>
       <w:pPr>
-        <w:pStyle w:val="Heading3"/>
+        <w:pStyle w:val="Heading4"/>
       </w:pPr>
       <w:r>
         <w:t>Actions</w:t>
@@ -440,9 +815,6 @@
         <w:t xml:space="preserve"> </w:t>
       </w:r>
       <w:r>
-        <w:t>-</w:t>
-      </w:r>
-      <w:r>
         <w:t>1</w:t>
       </w:r>
       <w:r>
@@ -482,6 +854,18 @@
         <w:t>hasFood</w:t>
       </w:r>
       <w:proofErr w:type="spellEnd"/>
+      <w:r>
+        <w:t xml:space="preserve">, </w:t>
+      </w:r>
+      <w:proofErr w:type="spellStart"/>
+      <w:r>
+        <w:rPr>
+          <w:b/>
+          <w:bCs/>
+        </w:rPr>
+        <w:t>collectFood</w:t>
+      </w:r>
+      <w:proofErr w:type="spellEnd"/>
     </w:p>
     <w:p>
       <w:pPr>
@@ -503,6 +887,9 @@
       <w:r>
         <w:t xml:space="preserve"> and the counter is nearby</w:t>
       </w:r>
+      <w:r>
+        <w:t>.</w:t>
+      </w:r>
     </w:p>
     <w:p>
       <w:pPr>
@@ -530,7 +917,16 @@
         <w:t>Cost:</w:t>
       </w:r>
       <w:r>
-        <w:t xml:space="preserve"> 3.0</w:t>
+        <w:t xml:space="preserve"> </w:t>
+      </w:r>
+      <w:r>
+        <w:t>1</w:t>
+      </w:r>
+      <w:r>
+        <w:t>.0</w:t>
+      </w:r>
+      <w:r>
+        <w:t xml:space="preserve"> or -1.0</w:t>
       </w:r>
     </w:p>
     <w:p>
@@ -599,10 +995,136 @@
       <w:r>
         <w:t xml:space="preserve"> who is waiting for food</w:t>
       </w:r>
+      <w:r>
+        <w:t>. If this agent is closer to a</w:t>
+      </w:r>
+      <w:r>
+        <w:t xml:space="preserve"> waiting</w:t>
+      </w:r>
+      <w:r>
+        <w:t xml:space="preserve"> customer than to the food counter, the cost for this action is -1.0. Otherwise, it is 1.0.</w:t>
+      </w:r>
     </w:p>
     <w:p/>
+    <w:p>
+      <w:pPr>
+        <w:pStyle w:val="Heading1"/>
+      </w:pPr>
+      <w:r>
+        <w:t>Questions</w:t>
+      </w:r>
+    </w:p>
+    <w:p>
+      <w:r>
+        <w:t>I’m not sure if any of these have already been answered, but some of my questions are as follows</w:t>
+      </w:r>
+    </w:p>
+    <w:p>
+      <w:pPr>
+        <w:pStyle w:val="ListParagraph"/>
+        <w:numPr>
+          <w:ilvl w:val="0"/>
+          <w:numId w:val="7"/>
+        </w:numPr>
+      </w:pPr>
+      <w:r>
+        <w:t>I was a bit confused about</w:t>
+      </w:r>
+      <w:r>
+        <w:t xml:space="preserve"> the difference between the </w:t>
+      </w:r>
+      <w:proofErr w:type="spellStart"/>
+      <w:r>
+        <w:t>GotoNode</w:t>
+      </w:r>
+      <w:proofErr w:type="spellEnd"/>
+      <w:r>
+        <w:t xml:space="preserve"> action of </w:t>
+      </w:r>
+      <w:r>
+        <w:rPr>
+          <w:i/>
+          <w:iCs/>
+        </w:rPr>
+        <w:t>F.E.A.R.</w:t>
+      </w:r>
+      <w:r>
+        <w:t xml:space="preserve">’s </w:t>
+      </w:r>
+      <w:r>
+        <w:t xml:space="preserve">GOAP architecture and the </w:t>
+      </w:r>
+      <w:proofErr w:type="spellStart"/>
+      <w:r>
+        <w:t>Goto</w:t>
+      </w:r>
+      <w:proofErr w:type="spellEnd"/>
+      <w:r>
+        <w:t xml:space="preserve"> state their FSM.</w:t>
+      </w:r>
+      <w:r>
+        <w:t xml:space="preserve"> Would you want to </w:t>
+      </w:r>
+      <w:r>
+        <w:t>choose</w:t>
+      </w:r>
+      <w:r>
+        <w:t xml:space="preserve"> between one or the other, or is it best to have both?</w:t>
+      </w:r>
+    </w:p>
+    <w:p>
+      <w:pPr>
+        <w:pStyle w:val="ListParagraph"/>
+        <w:numPr>
+          <w:ilvl w:val="0"/>
+          <w:numId w:val="7"/>
+        </w:numPr>
+      </w:pPr>
+      <w:r>
+        <w:t xml:space="preserve">I also experienced some confusion regarding how to effectively implement costs. For example, my waiter agents can only hold two items of food at once. Before implementing cost, the waiters would form the same plan of action every time, that is, </w:t>
+      </w:r>
+      <w:proofErr w:type="spellStart"/>
+      <w:r>
+        <w:t>CollectFood</w:t>
+      </w:r>
+      <w:proofErr w:type="spellEnd"/>
+      <w:r>
+        <w:t xml:space="preserve"> &gt; </w:t>
+      </w:r>
+      <w:proofErr w:type="spellStart"/>
+      <w:r>
+        <w:t>DeliverFood</w:t>
+      </w:r>
+      <w:proofErr w:type="spellEnd"/>
+      <w:r>
+        <w:t>. This was a bit problematic and looked weird because a waiter would go back to the counter and collect food every time the</w:t>
+      </w:r>
+      <w:r>
+        <w:t>y</w:t>
+      </w:r>
+      <w:r>
+        <w:t xml:space="preserve"> delivered some, even if they were already holding food and did not need to collect more. To solve this, I added a </w:t>
+      </w:r>
+      <w:proofErr w:type="spellStart"/>
+      <w:r>
+        <w:t>collectFood</w:t>
+      </w:r>
+      <w:proofErr w:type="spellEnd"/>
+      <w:r>
+        <w:t xml:space="preserve"> goal to the waiter agent and gave deliver food a cost of -1 if they are closer to a waiting customer than they are to the food counter</w:t>
+      </w:r>
+      <w:r>
+        <w:t xml:space="preserve"> (and a cost of 1 otherwise)</w:t>
+      </w:r>
+      <w:r>
+        <w:t>.</w:t>
+      </w:r>
+      <w:r>
+        <w:t xml:space="preserve"> Although this implementation created the behavior I was looking for, I’m not completely certain if it was the best way or even right way in terms of GOAP, as it started to feel like I was manufacturing situations rather than letting the AI decide.</w:t>
+      </w:r>
+    </w:p>
     <w:sectPr>
-      <w:headerReference w:type="first" r:id="rId7"/>
+      <w:headerReference w:type="first" r:id="rId9"/>
       <w:pgSz w:w="12240" w:h="15840"/>
       <w:pgMar w:top="1440" w:right="1440" w:bottom="1440" w:left="1440" w:header="720" w:footer="720" w:gutter="0"/>
       <w:cols w:space="720"/>
@@ -689,6 +1211,119 @@
 <file path=word/numbering.xml><?xml version="1.0" encoding="utf-8"?>
 <w:numbering xmlns:wpc="http://schemas.microsoft.com/office/word/2010/wordprocessingCanvas" xmlns:cx="http://schemas.microsoft.com/office/drawing/2014/chartex" xmlns:cx1="http://schemas.microsoft.com/office/drawing/2015/9/8/chartex" xmlns:cx2="http://schemas.microsoft.com/office/drawing/2015/10/21/chartex" xmlns:cx3="http://schemas.microsoft.com/office/drawing/2016/5/9/chartex" xmlns:cx4="http://schemas.microsoft.com/office/drawing/2016/5/10/chartex" xmlns:cx5="http://schemas.microsoft.com/office/drawing/2016/5/11/chartex" xmlns:cx6="http://schemas.microsoft.com/office/drawing/2016/5/12/chartex" xmlns:cx7="http://schemas.microsoft.com/office/drawing/2016/5/13/chartex" xmlns:cx8="http://schemas.microsoft.com/office/drawing/2016/5/14/chartex" xmlns:mc="http://schemas.openxmlformats.org/markup-compatibility/2006" xmlns:aink="http://schemas.microsoft.com/office/drawing/2016/ink" xmlns:am3d="http://schemas.microsoft.com/office/drawing/2017/model3d" xmlns:o="urn:schemas-microsoft-com:office:office" xmlns:oel="http://schemas.microsoft.com/office/2019/extlst" xmlns:r="http://schemas.openxmlformats.org/officeDocument/2006/relationships" xmlns:m="http://schemas.openxmlformats.org/officeDocument/2006/math" xmlns:v="urn:schemas-microsoft-com:vml" xmlns:wp14="http://schemas.microsoft.com/office/word/2010/wordprocessingDrawing" xmlns:wp="http://schemas.openxmlformats.org/drawingml/2006/wordprocessingDrawing" xmlns:w10="urn:schemas-microsoft-com:office:word" xmlns:w="http://schemas.openxmlformats.org/wordprocessingml/2006/main" xmlns:w14="http://schemas.microsoft.com/office/word/2010/wordml" xmlns:w15="http://schemas.microsoft.com/office/word/2012/wordml" xmlns:w16cex="http://schemas.microsoft.com/office/word/2018/wordml/cex" xmlns:w16cid="http://schemas.microsoft.com/office/word/2016/wordml/cid" xmlns:w16="http://schemas.microsoft.com/office/word/2018/wordml" xmlns:w16sdtdh="http://schemas.microsoft.com/office/word/2020/wordml/sdtdatahash" xmlns:w16se="http://schemas.microsoft.com/office/word/2015/wordml/symex" xmlns:wpg="http://schemas.microsoft.com/office/word/2010/wordprocessingGroup" xmlns:wpi="http://schemas.microsoft.com/office/word/2010/wordprocessingInk" xmlns:wne="http://schemas.microsoft.com/office/word/2006/wordml" xmlns:wps="http://schemas.microsoft.com/office/word/2010/wordprocessingShape" mc:Ignorable="w14 w15 w16se w16cid w16 w16cex w16sdtdh wp14">
   <w:abstractNum w:abstractNumId="0" w15:restartNumberingAfterBreak="0">
+    <w:nsid w:val="0BA61A20"/>
+    <w:multiLevelType w:val="hybridMultilevel"/>
+    <w:tmpl w:val="D6D2E90C"/>
+    <w:lvl w:ilvl="0" w:tplc="04090001">
+      <w:start w:val="1"/>
+      <w:numFmt w:val="bullet"/>
+      <w:lvlText w:val=""/>
+      <w:lvlJc w:val="left"/>
+      <w:pPr>
+        <w:ind w:left="720" w:hanging="360"/>
+      </w:pPr>
+      <w:rPr>
+        <w:rFonts w:ascii="Symbol" w:hAnsi="Symbol" w:hint="default"/>
+      </w:rPr>
+    </w:lvl>
+    <w:lvl w:ilvl="1" w:tplc="04090003" w:tentative="1">
+      <w:start w:val="1"/>
+      <w:numFmt w:val="bullet"/>
+      <w:lvlText w:val="o"/>
+      <w:lvlJc w:val="left"/>
+      <w:pPr>
+        <w:ind w:left="1440" w:hanging="360"/>
+      </w:pPr>
+      <w:rPr>
+        <w:rFonts w:ascii="Courier New" w:hAnsi="Courier New" w:cs="Courier New" w:hint="default"/>
+      </w:rPr>
+    </w:lvl>
+    <w:lvl w:ilvl="2" w:tplc="04090005" w:tentative="1">
+      <w:start w:val="1"/>
+      <w:numFmt w:val="bullet"/>
+      <w:lvlText w:val=""/>
+      <w:lvlJc w:val="left"/>
+      <w:pPr>
+        <w:ind w:left="2160" w:hanging="360"/>
+      </w:pPr>
+      <w:rPr>
+        <w:rFonts w:ascii="Wingdings" w:hAnsi="Wingdings" w:hint="default"/>
+      </w:rPr>
+    </w:lvl>
+    <w:lvl w:ilvl="3" w:tplc="04090001" w:tentative="1">
+      <w:start w:val="1"/>
+      <w:numFmt w:val="bullet"/>
+      <w:lvlText w:val=""/>
+      <w:lvlJc w:val="left"/>
+      <w:pPr>
+        <w:ind w:left="2880" w:hanging="360"/>
+      </w:pPr>
+      <w:rPr>
+        <w:rFonts w:ascii="Symbol" w:hAnsi="Symbol" w:hint="default"/>
+      </w:rPr>
+    </w:lvl>
+    <w:lvl w:ilvl="4" w:tplc="04090003" w:tentative="1">
+      <w:start w:val="1"/>
+      <w:numFmt w:val="bullet"/>
+      <w:lvlText w:val="o"/>
+      <w:lvlJc w:val="left"/>
+      <w:pPr>
+        <w:ind w:left="3600" w:hanging="360"/>
+      </w:pPr>
+      <w:rPr>
+        <w:rFonts w:ascii="Courier New" w:hAnsi="Courier New" w:cs="Courier New" w:hint="default"/>
+      </w:rPr>
+    </w:lvl>
+    <w:lvl w:ilvl="5" w:tplc="04090005" w:tentative="1">
+      <w:start w:val="1"/>
+      <w:numFmt w:val="bullet"/>
+      <w:lvlText w:val=""/>
+      <w:lvlJc w:val="left"/>
+      <w:pPr>
+        <w:ind w:left="4320" w:hanging="360"/>
+      </w:pPr>
+      <w:rPr>
+        <w:rFonts w:ascii="Wingdings" w:hAnsi="Wingdings" w:hint="default"/>
+      </w:rPr>
+    </w:lvl>
+    <w:lvl w:ilvl="6" w:tplc="04090001" w:tentative="1">
+      <w:start w:val="1"/>
+      <w:numFmt w:val="bullet"/>
+      <w:lvlText w:val=""/>
+      <w:lvlJc w:val="left"/>
+      <w:pPr>
+        <w:ind w:left="5040" w:hanging="360"/>
+      </w:pPr>
+      <w:rPr>
+        <w:rFonts w:ascii="Symbol" w:hAnsi="Symbol" w:hint="default"/>
+      </w:rPr>
+    </w:lvl>
+    <w:lvl w:ilvl="7" w:tplc="04090003" w:tentative="1">
+      <w:start w:val="1"/>
+      <w:numFmt w:val="bullet"/>
+      <w:lvlText w:val="o"/>
+      <w:lvlJc w:val="left"/>
+      <w:pPr>
+        <w:ind w:left="5760" w:hanging="360"/>
+      </w:pPr>
+      <w:rPr>
+        <w:rFonts w:ascii="Courier New" w:hAnsi="Courier New" w:cs="Courier New" w:hint="default"/>
+      </w:rPr>
+    </w:lvl>
+    <w:lvl w:ilvl="8" w:tplc="04090005" w:tentative="1">
+      <w:start w:val="1"/>
+      <w:numFmt w:val="bullet"/>
+      <w:lvlText w:val=""/>
+      <w:lvlJc w:val="left"/>
+      <w:pPr>
+        <w:ind w:left="6480" w:hanging="360"/>
+      </w:pPr>
+      <w:rPr>
+        <w:rFonts w:ascii="Wingdings" w:hAnsi="Wingdings" w:hint="default"/>
+      </w:rPr>
+    </w:lvl>
+  </w:abstractNum>
+  <w:abstractNum w:abstractNumId="1" w15:restartNumberingAfterBreak="0">
     <w:nsid w:val="2BFF0816"/>
     <w:multiLevelType w:val="hybridMultilevel"/>
     <w:tmpl w:val="CCF44B3E"/>
@@ -801,7 +1436,120 @@
       </w:rPr>
     </w:lvl>
   </w:abstractNum>
-  <w:abstractNum w:abstractNumId="1" w15:restartNumberingAfterBreak="0">
+  <w:abstractNum w:abstractNumId="2" w15:restartNumberingAfterBreak="0">
+    <w:nsid w:val="2D1D6882"/>
+    <w:multiLevelType w:val="hybridMultilevel"/>
+    <w:tmpl w:val="1A1E37C4"/>
+    <w:lvl w:ilvl="0" w:tplc="04090001">
+      <w:start w:val="1"/>
+      <w:numFmt w:val="bullet"/>
+      <w:lvlText w:val=""/>
+      <w:lvlJc w:val="left"/>
+      <w:pPr>
+        <w:ind w:left="720" w:hanging="360"/>
+      </w:pPr>
+      <w:rPr>
+        <w:rFonts w:ascii="Symbol" w:hAnsi="Symbol" w:hint="default"/>
+      </w:rPr>
+    </w:lvl>
+    <w:lvl w:ilvl="1" w:tplc="04090003" w:tentative="1">
+      <w:start w:val="1"/>
+      <w:numFmt w:val="bullet"/>
+      <w:lvlText w:val="o"/>
+      <w:lvlJc w:val="left"/>
+      <w:pPr>
+        <w:ind w:left="1440" w:hanging="360"/>
+      </w:pPr>
+      <w:rPr>
+        <w:rFonts w:ascii="Courier New" w:hAnsi="Courier New" w:cs="Courier New" w:hint="default"/>
+      </w:rPr>
+    </w:lvl>
+    <w:lvl w:ilvl="2" w:tplc="04090005" w:tentative="1">
+      <w:start w:val="1"/>
+      <w:numFmt w:val="bullet"/>
+      <w:lvlText w:val=""/>
+      <w:lvlJc w:val="left"/>
+      <w:pPr>
+        <w:ind w:left="2160" w:hanging="360"/>
+      </w:pPr>
+      <w:rPr>
+        <w:rFonts w:ascii="Wingdings" w:hAnsi="Wingdings" w:hint="default"/>
+      </w:rPr>
+    </w:lvl>
+    <w:lvl w:ilvl="3" w:tplc="04090001" w:tentative="1">
+      <w:start w:val="1"/>
+      <w:numFmt w:val="bullet"/>
+      <w:lvlText w:val=""/>
+      <w:lvlJc w:val="left"/>
+      <w:pPr>
+        <w:ind w:left="2880" w:hanging="360"/>
+      </w:pPr>
+      <w:rPr>
+        <w:rFonts w:ascii="Symbol" w:hAnsi="Symbol" w:hint="default"/>
+      </w:rPr>
+    </w:lvl>
+    <w:lvl w:ilvl="4" w:tplc="04090003" w:tentative="1">
+      <w:start w:val="1"/>
+      <w:numFmt w:val="bullet"/>
+      <w:lvlText w:val="o"/>
+      <w:lvlJc w:val="left"/>
+      <w:pPr>
+        <w:ind w:left="3600" w:hanging="360"/>
+      </w:pPr>
+      <w:rPr>
+        <w:rFonts w:ascii="Courier New" w:hAnsi="Courier New" w:cs="Courier New" w:hint="default"/>
+      </w:rPr>
+    </w:lvl>
+    <w:lvl w:ilvl="5" w:tplc="04090005" w:tentative="1">
+      <w:start w:val="1"/>
+      <w:numFmt w:val="bullet"/>
+      <w:lvlText w:val=""/>
+      <w:lvlJc w:val="left"/>
+      <w:pPr>
+        <w:ind w:left="4320" w:hanging="360"/>
+      </w:pPr>
+      <w:rPr>
+        <w:rFonts w:ascii="Wingdings" w:hAnsi="Wingdings" w:hint="default"/>
+      </w:rPr>
+    </w:lvl>
+    <w:lvl w:ilvl="6" w:tplc="04090001" w:tentative="1">
+      <w:start w:val="1"/>
+      <w:numFmt w:val="bullet"/>
+      <w:lvlText w:val=""/>
+      <w:lvlJc w:val="left"/>
+      <w:pPr>
+        <w:ind w:left="5040" w:hanging="360"/>
+      </w:pPr>
+      <w:rPr>
+        <w:rFonts w:ascii="Symbol" w:hAnsi="Symbol" w:hint="default"/>
+      </w:rPr>
+    </w:lvl>
+    <w:lvl w:ilvl="7" w:tplc="04090003" w:tentative="1">
+      <w:start w:val="1"/>
+      <w:numFmt w:val="bullet"/>
+      <w:lvlText w:val="o"/>
+      <w:lvlJc w:val="left"/>
+      <w:pPr>
+        <w:ind w:left="5760" w:hanging="360"/>
+      </w:pPr>
+      <w:rPr>
+        <w:rFonts w:ascii="Courier New" w:hAnsi="Courier New" w:cs="Courier New" w:hint="default"/>
+      </w:rPr>
+    </w:lvl>
+    <w:lvl w:ilvl="8" w:tplc="04090005" w:tentative="1">
+      <w:start w:val="1"/>
+      <w:numFmt w:val="bullet"/>
+      <w:lvlText w:val=""/>
+      <w:lvlJc w:val="left"/>
+      <w:pPr>
+        <w:ind w:left="6480" w:hanging="360"/>
+      </w:pPr>
+      <w:rPr>
+        <w:rFonts w:ascii="Wingdings" w:hAnsi="Wingdings" w:hint="default"/>
+      </w:rPr>
+    </w:lvl>
+  </w:abstractNum>
+  <w:abstractNum w:abstractNumId="3" w15:restartNumberingAfterBreak="0">
     <w:nsid w:val="5DEA3689"/>
     <w:multiLevelType w:val="hybridMultilevel"/>
     <w:tmpl w:val="B284E1F6"/>
@@ -914,7 +1662,7 @@
       </w:rPr>
     </w:lvl>
   </w:abstractNum>
-  <w:abstractNum w:abstractNumId="2" w15:restartNumberingAfterBreak="0">
+  <w:abstractNum w:abstractNumId="4" w15:restartNumberingAfterBreak="0">
     <w:nsid w:val="66A87C39"/>
     <w:multiLevelType w:val="hybridMultilevel"/>
     <w:tmpl w:val="D892F792"/>
@@ -1027,7 +1775,7 @@
       </w:rPr>
     </w:lvl>
   </w:abstractNum>
-  <w:abstractNum w:abstractNumId="3" w15:restartNumberingAfterBreak="0">
+  <w:abstractNum w:abstractNumId="5" w15:restartNumberingAfterBreak="0">
     <w:nsid w:val="763819AD"/>
     <w:multiLevelType w:val="hybridMultilevel"/>
     <w:tmpl w:val="6BBC9BEC"/>
@@ -1140,7 +1888,7 @@
       </w:rPr>
     </w:lvl>
   </w:abstractNum>
-  <w:abstractNum w:abstractNumId="4" w15:restartNumberingAfterBreak="0">
+  <w:abstractNum w:abstractNumId="6" w15:restartNumberingAfterBreak="0">
     <w:nsid w:val="7AD57FF3"/>
     <w:multiLevelType w:val="hybridMultilevel"/>
     <w:tmpl w:val="7E9E0B52"/>
@@ -1254,18 +2002,24 @@
     </w:lvl>
   </w:abstractNum>
   <w:num w:numId="1" w16cid:durableId="3213122">
+    <w:abstractNumId w:val="1"/>
+  </w:num>
+  <w:num w:numId="2" w16cid:durableId="1695108843">
+    <w:abstractNumId w:val="3"/>
+  </w:num>
+  <w:num w:numId="3" w16cid:durableId="1131748900">
+    <w:abstractNumId w:val="5"/>
+  </w:num>
+  <w:num w:numId="4" w16cid:durableId="1562013052">
+    <w:abstractNumId w:val="6"/>
+  </w:num>
+  <w:num w:numId="5" w16cid:durableId="1436704506">
+    <w:abstractNumId w:val="4"/>
+  </w:num>
+  <w:num w:numId="6" w16cid:durableId="433599834">
     <w:abstractNumId w:val="0"/>
   </w:num>
-  <w:num w:numId="2" w16cid:durableId="1695108843">
-    <w:abstractNumId w:val="1"/>
-  </w:num>
-  <w:num w:numId="3" w16cid:durableId="1131748900">
-    <w:abstractNumId w:val="3"/>
-  </w:num>
-  <w:num w:numId="4" w16cid:durableId="1562013052">
-    <w:abstractNumId w:val="4"/>
-  </w:num>
-  <w:num w:numId="5" w16cid:durableId="1436704506">
+  <w:num w:numId="7" w16cid:durableId="1866015773">
     <w:abstractNumId w:val="2"/>
   </w:num>
 </w:numbering>
@@ -1766,6 +2520,7 @@
   <w:style w:type="character" w:default="1" w:styleId="DefaultParagraphFont">
     <w:name w:val="Default Paragraph Font"/>
     <w:uiPriority w:val="1"/>
+    <w:semiHidden/>
     <w:unhideWhenUsed/>
   </w:style>
   <w:style w:type="table" w:default="1" w:styleId="TableNormal">
@@ -1894,6 +2649,29 @@
       <w:i/>
       <w:iCs/>
       <w:color w:val="2F5496" w:themeColor="accent1" w:themeShade="BF"/>
+    </w:rPr>
+  </w:style>
+  <w:style w:type="character" w:styleId="Hyperlink">
+    <w:name w:val="Hyperlink"/>
+    <w:basedOn w:val="DefaultParagraphFont"/>
+    <w:uiPriority w:val="99"/>
+    <w:unhideWhenUsed/>
+    <w:rsid w:val="00746F88"/>
+    <w:rPr>
+      <w:color w:val="0563C1" w:themeColor="hyperlink"/>
+      <w:u w:val="single"/>
+    </w:rPr>
+  </w:style>
+  <w:style w:type="character" w:styleId="UnresolvedMention">
+    <w:name w:val="Unresolved Mention"/>
+    <w:basedOn w:val="DefaultParagraphFont"/>
+    <w:uiPriority w:val="99"/>
+    <w:semiHidden/>
+    <w:unhideWhenUsed/>
+    <w:rsid w:val="00746F88"/>
+    <w:rPr>
+      <w:color w:val="605E5C"/>
+      <w:shd w:val="clear" w:color="auto" w:fill="E1DFDD"/>
     </w:rPr>
   </w:style>
 </w:styles>

</xml_diff>